<commit_message>
Task #1 UI autotests. Edited after code review.
</commit_message>
<xml_diff>
--- a/Тесты-кейсы.docx
+++ b/Тесты-кейсы.docx
@@ -6,6 +6,7 @@
       <w:pPr>
         <w:pStyle w:val="Default"/>
         <w:jc w:val="center"/>
+        <w:outlineLvl w:val="0"/>
         <w:rPr>
           <w:rFonts w:asciiTheme="minorHAnsi" w:hAnsiTheme="minorHAnsi"/>
           <w:b/>
@@ -54,6 +55,7 @@
       <w:pPr>
         <w:pStyle w:val="Default"/>
         <w:jc w:val="center"/>
+        <w:outlineLvl w:val="0"/>
         <w:rPr>
           <w:rFonts w:asciiTheme="minorHAnsi" w:hAnsiTheme="minorHAnsi"/>
           <w:b/>
@@ -242,7 +244,6 @@
           <w:sz w:val="27"/>
           <w:szCs w:val="27"/>
           <w:shd w:val="clear" w:color="auto" w:fill="FFFFFF"/>
-          <w:lang w:val="en-US"/>
         </w:rPr>
       </w:pPr>
     </w:p>
@@ -573,7 +574,7 @@
               <w:spacing w:after="0" w:line="240" w:lineRule="auto"/>
               <w:jc w:val="center"/>
               <w:rPr>
-                <w:rFonts w:ascii="MuseoSansCyrl-300" w:eastAsia="Times New Roman" w:hAnsi="MuseoSansCyrl-300" w:cs="Times New Roman"/>
+                <w:rFonts w:eastAsia="Times New Roman" w:cs="Times New Roman"/>
                 <w:color w:val="180620"/>
                 <w:sz w:val="28"/>
                 <w:szCs w:val="28"/>
@@ -592,11 +593,11 @@
             </w:r>
             <w:r>
               <w:rPr>
-                <w:rFonts w:ascii="MuseoSansCyrl-300" w:eastAsia="Times New Roman" w:hAnsi="MuseoSansCyrl-300" w:cs="Times New Roman"/>
-                <w:color w:val="180620"/>
-                <w:sz w:val="28"/>
-                <w:szCs w:val="28"/>
-                <w:lang w:val="en-US" w:eastAsia="ru-RU"/>
+                <w:rFonts w:eastAsia="Times New Roman" w:cs="Times New Roman"/>
+                <w:color w:val="180620"/>
+                <w:sz w:val="28"/>
+                <w:szCs w:val="28"/>
+                <w:lang w:eastAsia="ru-RU"/>
               </w:rPr>
               <w:t>1</w:t>
             </w:r>
@@ -618,22 +619,72 @@
             <w:pPr>
               <w:spacing w:after="0" w:line="240" w:lineRule="auto"/>
               <w:rPr>
-                <w:rFonts w:ascii="MuseoSansCyrl-300" w:eastAsia="Times New Roman" w:hAnsi="MuseoSansCyrl-300" w:cs="Times New Roman"/>
-                <w:color w:val="180620"/>
-                <w:sz w:val="28"/>
-                <w:szCs w:val="28"/>
-                <w:lang w:eastAsia="ru-RU"/>
-              </w:rPr>
-            </w:pPr>
-            <w:r>
-              <w:rPr>
-                <w:rFonts w:ascii="MuseoSansCyrl-300" w:eastAsia="Times New Roman" w:hAnsi="MuseoSansCyrl-300" w:cs="Times New Roman"/>
-                <w:color w:val="180620"/>
-                <w:sz w:val="28"/>
-                <w:szCs w:val="28"/>
-                <w:lang w:eastAsia="ru-RU"/>
-              </w:rPr>
-              <w:t xml:space="preserve">Проверка загрузки страницы управления </w:t>
+                <w:rFonts w:eastAsia="Times New Roman" w:cs="Times New Roman"/>
+                <w:color w:val="180620"/>
+                <w:sz w:val="28"/>
+                <w:szCs w:val="28"/>
+                <w:lang w:eastAsia="ru-RU"/>
+              </w:rPr>
+            </w:pPr>
+            <w:r>
+              <w:rPr>
+                <w:rFonts w:ascii="MuseoSansCyrl-300" w:eastAsia="Times New Roman" w:hAnsi="MuseoSansCyrl-300" w:cs="Times New Roman"/>
+                <w:color w:val="180620"/>
+                <w:sz w:val="28"/>
+                <w:szCs w:val="28"/>
+                <w:lang w:eastAsia="ru-RU"/>
+              </w:rPr>
+              <w:t xml:space="preserve">Проверка </w:t>
+            </w:r>
+            <w:r>
+              <w:rPr>
+                <w:rFonts w:eastAsia="Times New Roman" w:cs="Times New Roman"/>
+                <w:color w:val="180620"/>
+                <w:sz w:val="28"/>
+                <w:szCs w:val="28"/>
+                <w:lang w:eastAsia="ru-RU"/>
+              </w:rPr>
+              <w:t>добавления клиента с произвольными</w:t>
+            </w:r>
+            <w:r>
+              <w:rPr>
+                <w:rFonts w:ascii="MuseoSansCyrl-300" w:eastAsia="Times New Roman" w:hAnsi="MuseoSansCyrl-300" w:cs="Times New Roman"/>
+                <w:color w:val="180620"/>
+                <w:sz w:val="28"/>
+                <w:szCs w:val="28"/>
+                <w:lang w:eastAsia="ru-RU"/>
+              </w:rPr>
+              <w:t xml:space="preserve"> логином</w:t>
+            </w:r>
+            <w:r>
+              <w:rPr>
+                <w:rFonts w:eastAsia="Times New Roman" w:cs="Times New Roman"/>
+                <w:color w:val="180620"/>
+                <w:sz w:val="28"/>
+                <w:szCs w:val="28"/>
+                <w:lang w:eastAsia="ru-RU"/>
+              </w:rPr>
+              <w:t>,</w:t>
+            </w:r>
+            <w:r>
+              <w:rPr>
+                <w:rFonts w:ascii="MuseoSansCyrl-300" w:eastAsia="Times New Roman" w:hAnsi="MuseoSansCyrl-300" w:cs="Times New Roman"/>
+                <w:color w:val="180620"/>
+                <w:sz w:val="28"/>
+                <w:szCs w:val="28"/>
+                <w:lang w:eastAsia="ru-RU"/>
+              </w:rPr>
+              <w:t xml:space="preserve"> паролем</w:t>
+            </w:r>
+            <w:r>
+              <w:rPr>
+                <w:rFonts w:eastAsia="Times New Roman" w:cs="Times New Roman"/>
+                <w:color w:val="180620"/>
+                <w:sz w:val="28"/>
+                <w:szCs w:val="28"/>
+                <w:lang w:eastAsia="ru-RU"/>
+              </w:rPr>
+              <w:t xml:space="preserve"> и индексом</w:t>
             </w:r>
           </w:p>
         </w:tc>
@@ -688,6 +739,341 @@
               <w:t xml:space="preserve"> </w:t>
             </w:r>
           </w:p>
+          <w:p>
+            <w:pPr>
+              <w:spacing w:after="0" w:line="240" w:lineRule="auto"/>
+              <w:rPr>
+                <w:rFonts w:eastAsia="Times New Roman" w:cs="Times New Roman"/>
+                <w:color w:val="180620"/>
+                <w:sz w:val="28"/>
+                <w:szCs w:val="28"/>
+                <w:lang w:eastAsia="ru-RU"/>
+              </w:rPr>
+            </w:pPr>
+            <w:r>
+              <w:rPr>
+                <w:rFonts w:ascii="MuseoSansCyrl-300" w:eastAsia="Times New Roman" w:hAnsi="MuseoSansCyrl-300" w:cs="Times New Roman"/>
+                <w:color w:val="180620"/>
+                <w:sz w:val="28"/>
+                <w:szCs w:val="28"/>
+                <w:lang w:eastAsia="ru-RU"/>
+              </w:rPr>
+              <w:t>Нажмите кнопку «</w:t>
+            </w:r>
+            <w:r>
+              <w:rPr>
+                <w:rFonts w:eastAsia="Times New Roman" w:cs="Times New Roman"/>
+                <w:color w:val="180620"/>
+                <w:sz w:val="28"/>
+                <w:szCs w:val="28"/>
+                <w:lang w:val="en-US" w:eastAsia="ru-RU"/>
+              </w:rPr>
+              <w:t>Add</w:t>
+            </w:r>
+            <w:r>
+              <w:rPr>
+                <w:rFonts w:eastAsia="Times New Roman" w:cs="Times New Roman"/>
+                <w:color w:val="180620"/>
+                <w:sz w:val="28"/>
+                <w:szCs w:val="28"/>
+                <w:lang w:eastAsia="ru-RU"/>
+              </w:rPr>
+              <w:t xml:space="preserve"> </w:t>
+            </w:r>
+            <w:r>
+              <w:rPr>
+                <w:rFonts w:eastAsia="Times New Roman" w:cs="Times New Roman"/>
+                <w:color w:val="180620"/>
+                <w:sz w:val="28"/>
+                <w:szCs w:val="28"/>
+                <w:lang w:val="en-US" w:eastAsia="ru-RU"/>
+              </w:rPr>
+              <w:t>Customer</w:t>
+            </w:r>
+            <w:r>
+              <w:rPr>
+                <w:rFonts w:ascii="MuseoSansCyrl-300" w:eastAsia="Times New Roman" w:hAnsi="MuseoSansCyrl-300" w:cs="Times New Roman"/>
+                <w:color w:val="180620"/>
+                <w:sz w:val="28"/>
+                <w:szCs w:val="28"/>
+                <w:lang w:eastAsia="ru-RU"/>
+              </w:rPr>
+              <w:t>»</w:t>
+            </w:r>
+            <w:r>
+              <w:rPr>
+                <w:rFonts w:eastAsia="Times New Roman" w:cs="Times New Roman"/>
+                <w:color w:val="180620"/>
+                <w:sz w:val="28"/>
+                <w:szCs w:val="28"/>
+                <w:lang w:eastAsia="ru-RU"/>
+              </w:rPr>
+              <w:t xml:space="preserve"> для отображения полей ввода данных</w:t>
+            </w:r>
+          </w:p>
+          <w:p>
+            <w:pPr>
+              <w:spacing w:after="0" w:line="240" w:lineRule="auto"/>
+              <w:rPr>
+                <w:rFonts w:eastAsia="Times New Roman" w:cs="Times New Roman"/>
+                <w:color w:val="180620"/>
+                <w:sz w:val="28"/>
+                <w:szCs w:val="28"/>
+                <w:lang w:val="en-US" w:eastAsia="ru-RU"/>
+              </w:rPr>
+            </w:pPr>
+            <w:r>
+              <w:rPr>
+                <w:rFonts w:ascii="MuseoSansCyrl-300" w:eastAsia="Times New Roman" w:hAnsi="MuseoSansCyrl-300" w:cs="Times New Roman"/>
+                <w:color w:val="180620"/>
+                <w:sz w:val="28"/>
+                <w:szCs w:val="28"/>
+                <w:lang w:eastAsia="ru-RU"/>
+              </w:rPr>
+              <w:t>Введите</w:t>
+            </w:r>
+            <w:r>
+              <w:rPr>
+                <w:rFonts w:ascii="MuseoSansCyrl-300" w:eastAsia="Times New Roman" w:hAnsi="MuseoSansCyrl-300" w:cs="Times New Roman"/>
+                <w:color w:val="180620"/>
+                <w:sz w:val="28"/>
+                <w:szCs w:val="28"/>
+                <w:lang w:val="en-US" w:eastAsia="ru-RU"/>
+              </w:rPr>
+              <w:t xml:space="preserve"> </w:t>
+            </w:r>
+            <w:r>
+              <w:rPr>
+                <w:rFonts w:eastAsia="Times New Roman" w:cs="Times New Roman"/>
+                <w:color w:val="180620"/>
+                <w:sz w:val="28"/>
+                <w:szCs w:val="28"/>
+                <w:lang w:val="en-US" w:eastAsia="ru-RU"/>
+              </w:rPr>
+              <w:t>first name</w:t>
+            </w:r>
+          </w:p>
+          <w:p>
+            <w:pPr>
+              <w:spacing w:after="0" w:line="240" w:lineRule="auto"/>
+              <w:rPr>
+                <w:rFonts w:eastAsia="Times New Roman" w:cs="Times New Roman"/>
+                <w:color w:val="180620"/>
+                <w:sz w:val="28"/>
+                <w:szCs w:val="28"/>
+                <w:lang w:val="en-US" w:eastAsia="ru-RU"/>
+              </w:rPr>
+            </w:pPr>
+            <w:r>
+              <w:rPr>
+                <w:rFonts w:ascii="MuseoSansCyrl-300" w:eastAsia="Times New Roman" w:hAnsi="MuseoSansCyrl-300" w:cs="Times New Roman"/>
+                <w:color w:val="180620"/>
+                <w:sz w:val="28"/>
+                <w:szCs w:val="28"/>
+                <w:lang w:eastAsia="ru-RU"/>
+              </w:rPr>
+              <w:lastRenderedPageBreak/>
+              <w:t>Введите</w:t>
+            </w:r>
+            <w:r>
+              <w:rPr>
+                <w:rFonts w:ascii="MuseoSansCyrl-300" w:eastAsia="Times New Roman" w:hAnsi="MuseoSansCyrl-300" w:cs="Times New Roman"/>
+                <w:color w:val="180620"/>
+                <w:sz w:val="28"/>
+                <w:szCs w:val="28"/>
+                <w:lang w:val="en-US" w:eastAsia="ru-RU"/>
+              </w:rPr>
+              <w:t xml:space="preserve"> </w:t>
+            </w:r>
+            <w:r>
+              <w:rPr>
+                <w:rFonts w:eastAsia="Times New Roman" w:cs="Times New Roman"/>
+                <w:color w:val="180620"/>
+                <w:sz w:val="28"/>
+                <w:szCs w:val="28"/>
+                <w:lang w:val="en-US" w:eastAsia="ru-RU"/>
+              </w:rPr>
+              <w:t>last name</w:t>
+            </w:r>
+          </w:p>
+          <w:p>
+            <w:pPr>
+              <w:spacing w:after="0" w:line="240" w:lineRule="auto"/>
+              <w:rPr>
+                <w:rFonts w:eastAsia="Times New Roman" w:cs="Times New Roman"/>
+                <w:color w:val="180620"/>
+                <w:sz w:val="28"/>
+                <w:szCs w:val="28"/>
+                <w:lang w:val="en-US" w:eastAsia="ru-RU"/>
+              </w:rPr>
+            </w:pPr>
+            <w:r>
+              <w:rPr>
+                <w:rFonts w:eastAsia="Times New Roman" w:cs="Times New Roman"/>
+                <w:color w:val="180620"/>
+                <w:sz w:val="28"/>
+                <w:szCs w:val="28"/>
+                <w:lang w:eastAsia="ru-RU"/>
+              </w:rPr>
+              <w:t>Введите</w:t>
+            </w:r>
+            <w:r>
+              <w:rPr>
+                <w:rFonts w:eastAsia="Times New Roman" w:cs="Times New Roman"/>
+                <w:color w:val="180620"/>
+                <w:sz w:val="28"/>
+                <w:szCs w:val="28"/>
+                <w:lang w:val="en-US" w:eastAsia="ru-RU"/>
+              </w:rPr>
+              <w:t xml:space="preserve"> post code</w:t>
+            </w:r>
+          </w:p>
+          <w:p>
+            <w:pPr>
+              <w:spacing w:after="0" w:line="240" w:lineRule="auto"/>
+              <w:rPr>
+                <w:rFonts w:eastAsia="Times New Roman" w:cs="Times New Roman"/>
+                <w:color w:val="180620"/>
+                <w:sz w:val="28"/>
+                <w:szCs w:val="28"/>
+                <w:lang w:val="en-US" w:eastAsia="ru-RU"/>
+              </w:rPr>
+            </w:pPr>
+            <w:r>
+              <w:rPr>
+                <w:rFonts w:ascii="MuseoSansCyrl-300" w:eastAsia="Times New Roman" w:hAnsi="MuseoSansCyrl-300" w:cs="Times New Roman"/>
+                <w:color w:val="180620"/>
+                <w:sz w:val="28"/>
+                <w:szCs w:val="28"/>
+                <w:lang w:eastAsia="ru-RU"/>
+              </w:rPr>
+              <w:t>Нажмите</w:t>
+            </w:r>
+            <w:r>
+              <w:rPr>
+                <w:rFonts w:ascii="MuseoSansCyrl-300" w:eastAsia="Times New Roman" w:hAnsi="MuseoSansCyrl-300" w:cs="Times New Roman"/>
+                <w:color w:val="180620"/>
+                <w:sz w:val="28"/>
+                <w:szCs w:val="28"/>
+                <w:lang w:val="en-US" w:eastAsia="ru-RU"/>
+              </w:rPr>
+              <w:t xml:space="preserve"> </w:t>
+            </w:r>
+            <w:r>
+              <w:rPr>
+                <w:rFonts w:ascii="MuseoSansCyrl-300" w:eastAsia="Times New Roman" w:hAnsi="MuseoSansCyrl-300" w:cs="Times New Roman"/>
+                <w:color w:val="180620"/>
+                <w:sz w:val="28"/>
+                <w:szCs w:val="28"/>
+                <w:lang w:eastAsia="ru-RU"/>
+              </w:rPr>
+              <w:t>кнопку</w:t>
+            </w:r>
+            <w:r>
+              <w:rPr>
+                <w:rFonts w:ascii="MuseoSansCyrl-300" w:eastAsia="Times New Roman" w:hAnsi="MuseoSansCyrl-300" w:cs="Times New Roman"/>
+                <w:color w:val="180620"/>
+                <w:sz w:val="28"/>
+                <w:szCs w:val="28"/>
+                <w:lang w:val="en-US" w:eastAsia="ru-RU"/>
+              </w:rPr>
+              <w:t xml:space="preserve"> «</w:t>
+            </w:r>
+            <w:r>
+              <w:rPr>
+                <w:rFonts w:eastAsia="Times New Roman" w:cs="Times New Roman"/>
+                <w:color w:val="180620"/>
+                <w:sz w:val="28"/>
+                <w:szCs w:val="28"/>
+                <w:lang w:val="en-US" w:eastAsia="ru-RU"/>
+              </w:rPr>
+              <w:t>Add Customer</w:t>
+            </w:r>
+            <w:r>
+              <w:rPr>
+                <w:rFonts w:ascii="MuseoSansCyrl-300" w:eastAsia="Times New Roman" w:hAnsi="MuseoSansCyrl-300" w:cs="Times New Roman"/>
+                <w:color w:val="180620"/>
+                <w:sz w:val="28"/>
+                <w:szCs w:val="28"/>
+                <w:lang w:val="en-US" w:eastAsia="ru-RU"/>
+              </w:rPr>
+              <w:t>»</w:t>
+            </w:r>
+            <w:r>
+              <w:rPr>
+                <w:rFonts w:eastAsia="Times New Roman" w:cs="Times New Roman"/>
+                <w:color w:val="180620"/>
+                <w:sz w:val="28"/>
+                <w:szCs w:val="28"/>
+                <w:lang w:val="en-US" w:eastAsia="ru-RU"/>
+              </w:rPr>
+              <w:t xml:space="preserve"> под полем “Post Code”</w:t>
+            </w:r>
+          </w:p>
+          <w:p>
+            <w:pPr>
+              <w:spacing w:after="0" w:line="240" w:lineRule="auto"/>
+              <w:rPr>
+                <w:rFonts w:eastAsia="Times New Roman" w:cs="Times New Roman"/>
+                <w:color w:val="180620"/>
+                <w:sz w:val="28"/>
+                <w:szCs w:val="28"/>
+                <w:lang w:eastAsia="ru-RU"/>
+              </w:rPr>
+            </w:pPr>
+            <w:r>
+              <w:rPr>
+                <w:rFonts w:eastAsia="Times New Roman" w:cs="Times New Roman"/>
+                <w:color w:val="180620"/>
+                <w:sz w:val="28"/>
+                <w:szCs w:val="28"/>
+                <w:lang w:eastAsia="ru-RU"/>
+              </w:rPr>
+              <w:t>Нажмите на кнопку «Ок» для закрытия окна alert (Подтверждение действий на странице)</w:t>
+            </w:r>
+          </w:p>
+          <w:p>
+            <w:pPr>
+              <w:spacing w:after="0" w:line="240" w:lineRule="auto"/>
+              <w:rPr>
+                <w:rFonts w:eastAsia="Times New Roman" w:cs="Times New Roman"/>
+                <w:color w:val="180620"/>
+                <w:sz w:val="28"/>
+                <w:szCs w:val="28"/>
+                <w:lang w:eastAsia="ru-RU"/>
+              </w:rPr>
+            </w:pPr>
+            <w:r>
+              <w:rPr>
+                <w:rFonts w:eastAsia="Times New Roman" w:cs="Times New Roman"/>
+                <w:color w:val="180620"/>
+                <w:sz w:val="28"/>
+                <w:szCs w:val="28"/>
+                <w:lang w:eastAsia="ru-RU"/>
+              </w:rPr>
+              <w:t>Нажмите на кнопку «</w:t>
+            </w:r>
+            <w:r>
+              <w:rPr>
+                <w:rFonts w:eastAsia="Times New Roman" w:cs="Times New Roman"/>
+                <w:color w:val="180620"/>
+                <w:sz w:val="28"/>
+                <w:szCs w:val="28"/>
+                <w:lang w:val="en-US" w:eastAsia="ru-RU"/>
+              </w:rPr>
+              <w:t>Customers</w:t>
+            </w:r>
+            <w:r>
+              <w:rPr>
+                <w:rFonts w:eastAsia="Times New Roman" w:cs="Times New Roman"/>
+                <w:color w:val="180620"/>
+                <w:sz w:val="28"/>
+                <w:szCs w:val="28"/>
+                <w:lang w:eastAsia="ru-RU"/>
+              </w:rPr>
+              <w:t>»</w:t>
+            </w:r>
+          </w:p>
         </w:tc>
         <w:tc>
           <w:tcPr>
@@ -709,18 +1095,137 @@
                 <w:color w:val="180620"/>
                 <w:sz w:val="28"/>
                 <w:szCs w:val="28"/>
-                <w:lang w:eastAsia="ru-RU"/>
-              </w:rPr>
-            </w:pPr>
-            <w:r>
-              <w:rPr>
-                <w:rFonts w:eastAsia="Times New Roman" w:cs="Times New Roman"/>
-                <w:color w:val="180620"/>
-                <w:sz w:val="28"/>
-                <w:szCs w:val="28"/>
-                <w:lang w:eastAsia="ru-RU"/>
-              </w:rPr>
-              <w:t>-</w:t>
+                <w:lang w:val="en-US" w:eastAsia="ru-RU"/>
+              </w:rPr>
+            </w:pPr>
+            <w:r>
+              <w:rPr>
+                <w:rFonts w:eastAsia="Times New Roman" w:cs="Times New Roman"/>
+                <w:color w:val="180620"/>
+                <w:sz w:val="28"/>
+                <w:szCs w:val="28"/>
+                <w:lang w:eastAsia="ru-RU"/>
+              </w:rPr>
+              <w:lastRenderedPageBreak/>
+              <w:t>имя</w:t>
+            </w:r>
+            <w:r>
+              <w:rPr>
+                <w:rFonts w:ascii="MuseoSansCyrl-300" w:eastAsia="Times New Roman" w:hAnsi="MuseoSansCyrl-300" w:cs="Times New Roman"/>
+                <w:color w:val="180620"/>
+                <w:sz w:val="28"/>
+                <w:szCs w:val="28"/>
+                <w:lang w:val="en-US" w:eastAsia="ru-RU"/>
+              </w:rPr>
+              <w:t xml:space="preserve"> = </w:t>
+            </w:r>
+            <w:r>
+              <w:rPr>
+                <w:rFonts w:eastAsia="Times New Roman" w:cs="Times New Roman"/>
+                <w:color w:val="180620"/>
+                <w:sz w:val="28"/>
+                <w:szCs w:val="28"/>
+                <w:lang w:val="en-US" w:eastAsia="ru-RU"/>
+              </w:rPr>
+              <w:t>John</w:t>
+            </w:r>
+            <w:r>
+              <w:rPr>
+                <w:rFonts w:ascii="MuseoSansCyrl-300" w:eastAsia="Times New Roman" w:hAnsi="MuseoSansCyrl-300" w:cs="Times New Roman"/>
+                <w:color w:val="180620"/>
+                <w:sz w:val="28"/>
+                <w:szCs w:val="28"/>
+                <w:lang w:val="en-US" w:eastAsia="ru-RU"/>
+              </w:rPr>
+              <w:t xml:space="preserve"> </w:t>
+            </w:r>
+          </w:p>
+          <w:p>
+            <w:pPr>
+              <w:spacing w:after="0" w:line="240" w:lineRule="auto"/>
+              <w:rPr>
+                <w:rFonts w:eastAsia="Times New Roman" w:cs="Times New Roman"/>
+                <w:color w:val="180620"/>
+                <w:sz w:val="28"/>
+                <w:szCs w:val="28"/>
+                <w:lang w:val="en-US" w:eastAsia="ru-RU"/>
+              </w:rPr>
+            </w:pPr>
+          </w:p>
+          <w:p>
+            <w:pPr>
+              <w:spacing w:after="0" w:line="240" w:lineRule="auto"/>
+              <w:rPr>
+                <w:rFonts w:eastAsia="Times New Roman" w:cs="Times New Roman"/>
+                <w:color w:val="180620"/>
+                <w:sz w:val="28"/>
+                <w:szCs w:val="28"/>
+                <w:lang w:val="en-US" w:eastAsia="ru-RU"/>
+              </w:rPr>
+            </w:pPr>
+            <w:r>
+              <w:rPr>
+                <w:rFonts w:eastAsia="Times New Roman" w:cs="Times New Roman"/>
+                <w:color w:val="180620"/>
+                <w:sz w:val="28"/>
+                <w:szCs w:val="28"/>
+                <w:lang w:eastAsia="ru-RU"/>
+              </w:rPr>
+              <w:t>фамилия</w:t>
+            </w:r>
+            <w:r>
+              <w:rPr>
+                <w:rFonts w:ascii="MuseoSansCyrl-300" w:eastAsia="Times New Roman" w:hAnsi="MuseoSansCyrl-300" w:cs="Times New Roman"/>
+                <w:color w:val="180620"/>
+                <w:sz w:val="28"/>
+                <w:szCs w:val="28"/>
+                <w:lang w:val="en-US" w:eastAsia="ru-RU"/>
+              </w:rPr>
+              <w:t xml:space="preserve"> = </w:t>
+            </w:r>
+            <w:r>
+              <w:rPr>
+                <w:rFonts w:eastAsia="Times New Roman" w:cs="Times New Roman"/>
+                <w:color w:val="180620"/>
+                <w:sz w:val="28"/>
+                <w:szCs w:val="28"/>
+                <w:lang w:val="en-US" w:eastAsia="ru-RU"/>
+              </w:rPr>
+              <w:t>Doe</w:t>
+            </w:r>
+          </w:p>
+          <w:p>
+            <w:pPr>
+              <w:spacing w:after="0" w:line="240" w:lineRule="auto"/>
+              <w:rPr>
+                <w:rFonts w:eastAsia="Times New Roman" w:cs="Times New Roman"/>
+                <w:color w:val="180620"/>
+                <w:sz w:val="28"/>
+                <w:szCs w:val="28"/>
+                <w:lang w:val="en-US" w:eastAsia="ru-RU"/>
+              </w:rPr>
+            </w:pPr>
+          </w:p>
+          <w:p>
+            <w:pPr>
+              <w:spacing w:after="0" w:line="240" w:lineRule="auto"/>
+              <w:rPr>
+                <w:rFonts w:eastAsia="Times New Roman" w:cs="Times New Roman"/>
+                <w:color w:val="180620"/>
+                <w:sz w:val="28"/>
+                <w:szCs w:val="28"/>
+                <w:lang w:val="en-US" w:eastAsia="ru-RU"/>
+              </w:rPr>
+            </w:pPr>
+            <w:r>
+              <w:rPr>
+                <w:rFonts w:eastAsia="Times New Roman" w:cs="Times New Roman"/>
+                <w:color w:val="180620"/>
+                <w:sz w:val="28"/>
+                <w:szCs w:val="28"/>
+                <w:lang w:val="en-US" w:eastAsia="ru-RU"/>
+              </w:rPr>
+              <w:t>Post code = 2000</w:t>
             </w:r>
           </w:p>
         </w:tc>
@@ -740,36 +1245,96 @@
             <w:pPr>
               <w:spacing w:after="0" w:line="240" w:lineRule="auto"/>
               <w:rPr>
-                <w:rFonts w:eastAsia="Times New Roman" w:cs="Times New Roman"/>
-                <w:color w:val="180620"/>
-                <w:sz w:val="28"/>
-                <w:szCs w:val="28"/>
-                <w:lang w:eastAsia="ru-RU"/>
-              </w:rPr>
-            </w:pPr>
-            <w:r>
-              <w:rPr>
-                <w:rFonts w:eastAsia="Times New Roman" w:cs="Times New Roman"/>
-                <w:color w:val="180620"/>
-                <w:sz w:val="28"/>
-                <w:szCs w:val="28"/>
-                <w:lang w:eastAsia="ru-RU"/>
-              </w:rPr>
-              <w:t xml:space="preserve">Загрузка страницы и появление заголовка страницы </w:t>
-            </w:r>
-            <w:r>
-              <w:rPr>
-                <w:rFonts w:eastAsia="Times New Roman" w:cs="Times New Roman"/>
-                <w:color w:val="180620"/>
-                <w:sz w:val="28"/>
-                <w:szCs w:val="28"/>
-                <w:lang w:val="en-US" w:eastAsia="ru-RU"/>
-              </w:rPr>
-              <w:t>XYZ</w:t>
-            </w:r>
-            <w:r>
-              <w:rPr>
-                <w:rFonts w:eastAsia="Times New Roman" w:cs="Times New Roman"/>
+                <w:rFonts w:ascii="MuseoSansCyrl-300" w:eastAsia="Times New Roman" w:hAnsi="MuseoSansCyrl-300" w:cs="Times New Roman"/>
+                <w:color w:val="180620"/>
+                <w:sz w:val="28"/>
+                <w:szCs w:val="28"/>
+                <w:lang w:eastAsia="ru-RU"/>
+              </w:rPr>
+            </w:pPr>
+            <w:r>
+              <w:rPr>
+                <w:rFonts w:eastAsia="Times New Roman" w:cs="Times New Roman"/>
+                <w:color w:val="180620"/>
+                <w:sz w:val="28"/>
+                <w:szCs w:val="28"/>
+                <w:lang w:eastAsia="ru-RU"/>
+              </w:rPr>
+              <w:t xml:space="preserve">После </w:t>
+            </w:r>
+            <w:r>
+              <w:rPr>
+                <w:rFonts w:eastAsia="Times New Roman" w:cs="Times New Roman"/>
+                <w:color w:val="180620"/>
+                <w:sz w:val="28"/>
+                <w:szCs w:val="28"/>
+                <w:lang w:eastAsia="ru-RU"/>
+              </w:rPr>
+              <w:t>перехода на страницу «</w:t>
+            </w:r>
+            <w:r>
+              <w:rPr>
+                <w:rFonts w:eastAsia="Times New Roman" w:cs="Times New Roman"/>
+                <w:color w:val="180620"/>
+                <w:sz w:val="28"/>
+                <w:szCs w:val="28"/>
+                <w:lang w:val="en-US" w:eastAsia="ru-RU"/>
+              </w:rPr>
+              <w:t>Customers</w:t>
+            </w:r>
+            <w:r>
+              <w:rPr>
+                <w:rFonts w:eastAsia="Times New Roman" w:cs="Times New Roman"/>
+                <w:color w:val="180620"/>
+                <w:sz w:val="28"/>
+                <w:szCs w:val="28"/>
+                <w:lang w:eastAsia="ru-RU"/>
+              </w:rPr>
+              <w:t>»</w:t>
+            </w:r>
+            <w:r>
+              <w:rPr>
+                <w:rFonts w:eastAsia="Times New Roman" w:cs="Times New Roman"/>
+                <w:color w:val="180620"/>
+                <w:sz w:val="28"/>
+                <w:szCs w:val="28"/>
+                <w:lang w:eastAsia="ru-RU"/>
+              </w:rPr>
+              <w:t xml:space="preserve"> и </w:t>
+            </w:r>
+            <w:r>
+              <w:rPr>
+                <w:rFonts w:eastAsia="Times New Roman" w:cs="Times New Roman"/>
+                <w:color w:val="180620"/>
+                <w:sz w:val="28"/>
+                <w:szCs w:val="28"/>
+                <w:lang w:eastAsia="ru-RU"/>
+              </w:rPr>
+              <w:t>скроллинга в конец списка данные клиента (имя, фамилия, индекс)</w:t>
+            </w:r>
+            <w:r>
+              <w:rPr>
+                <w:rFonts w:ascii="MuseoSansCyrl-300" w:eastAsia="Times New Roman" w:hAnsi="MuseoSansCyrl-300" w:cs="Times New Roman"/>
+                <w:color w:val="180620"/>
+                <w:sz w:val="28"/>
+                <w:szCs w:val="28"/>
+                <w:lang w:eastAsia="ru-RU"/>
+              </w:rPr>
+              <w:t xml:space="preserve"> долж</w:t>
+            </w:r>
+            <w:r>
+              <w:rPr>
+                <w:rFonts w:eastAsia="Times New Roman" w:cs="Times New Roman"/>
+                <w:color w:val="180620"/>
+                <w:sz w:val="28"/>
+                <w:szCs w:val="28"/>
+                <w:lang w:eastAsia="ru-RU"/>
+              </w:rPr>
+              <w:t>ны</w:t>
+            </w:r>
+            <w:r>
+              <w:rPr>
+                <w:rFonts w:ascii="MuseoSansCyrl-300" w:eastAsia="Times New Roman" w:hAnsi="MuseoSansCyrl-300" w:cs="Times New Roman"/>
                 <w:color w:val="180620"/>
                 <w:sz w:val="28"/>
                 <w:szCs w:val="28"/>
@@ -783,9 +1348,9 @@
                 <w:color w:val="180620"/>
                 <w:sz w:val="28"/>
                 <w:szCs w:val="28"/>
-                <w:lang w:val="en-US" w:eastAsia="ru-RU"/>
-              </w:rPr>
-              <w:t>Bank</w:t>
+                <w:lang w:eastAsia="ru-RU"/>
+              </w:rPr>
+              <w:t>появиться в списке клиентов</w:t>
             </w:r>
           </w:p>
         </w:tc>
@@ -885,26 +1450,37 @@
                 <w:color w:val="180620"/>
                 <w:sz w:val="28"/>
                 <w:szCs w:val="28"/>
-                <w:lang w:val="en-US" w:eastAsia="ru-RU"/>
-              </w:rPr>
-            </w:pPr>
-            <w:r>
-              <w:rPr>
-                <w:rFonts w:ascii="MuseoSansCyrl-300" w:eastAsia="Times New Roman" w:hAnsi="MuseoSansCyrl-300" w:cs="Times New Roman"/>
-                <w:color w:val="180620"/>
-                <w:sz w:val="28"/>
-                <w:szCs w:val="28"/>
-                <w:lang w:eastAsia="ru-RU"/>
-              </w:rPr>
-              <w:t>TC0</w:t>
-            </w:r>
-            <w:r>
-              <w:rPr>
-                <w:rFonts w:ascii="MuseoSansCyrl-300" w:eastAsia="Times New Roman" w:hAnsi="MuseoSansCyrl-300" w:cs="Times New Roman"/>
-                <w:color w:val="180620"/>
-                <w:sz w:val="28"/>
-                <w:szCs w:val="28"/>
-                <w:lang w:val="en-US" w:eastAsia="ru-RU"/>
+                <w:lang w:eastAsia="ru-RU"/>
+              </w:rPr>
+            </w:pPr>
+            <w:r>
+              <w:rPr>
+                <w:rFonts w:ascii="MuseoSansCyrl-300" w:eastAsia="Times New Roman" w:hAnsi="MuseoSansCyrl-300" w:cs="Times New Roman"/>
+                <w:color w:val="180620"/>
+                <w:sz w:val="28"/>
+                <w:szCs w:val="28"/>
+                <w:lang w:val="en-US" w:eastAsia="ru-RU"/>
+              </w:rPr>
+              <w:lastRenderedPageBreak/>
+              <w:t>TC</w:t>
+            </w:r>
+            <w:r>
+              <w:rPr>
+                <w:rFonts w:ascii="MuseoSansCyrl-300" w:eastAsia="Times New Roman" w:hAnsi="MuseoSansCyrl-300" w:cs="Times New Roman"/>
+                <w:color w:val="180620"/>
+                <w:sz w:val="28"/>
+                <w:szCs w:val="28"/>
+                <w:lang w:eastAsia="ru-RU"/>
+              </w:rPr>
+              <w:t>0</w:t>
+            </w:r>
+            <w:r>
+              <w:rPr>
+                <w:rFonts w:eastAsia="Times New Roman" w:cs="Times New Roman"/>
+                <w:color w:val="180620"/>
+                <w:sz w:val="28"/>
+                <w:szCs w:val="28"/>
+                <w:lang w:eastAsia="ru-RU"/>
               </w:rPr>
               <w:t>2</w:t>
             </w:r>
@@ -951,28 +1527,27 @@
                 <w:szCs w:val="28"/>
                 <w:lang w:eastAsia="ru-RU"/>
               </w:rPr>
-              <w:t>добавления клиента с произвольными</w:t>
-            </w:r>
-            <w:r>
-              <w:rPr>
-                <w:rFonts w:ascii="MuseoSansCyrl-300" w:eastAsia="Times New Roman" w:hAnsi="MuseoSansCyrl-300" w:cs="Times New Roman"/>
-                <w:color w:val="180620"/>
-                <w:sz w:val="28"/>
-                <w:szCs w:val="28"/>
-                <w:lang w:eastAsia="ru-RU"/>
-              </w:rPr>
-              <w:t xml:space="preserve"> логином </w:t>
-            </w:r>
-            <w:r>
-              <w:rPr>
-                <w:rFonts w:ascii="MuseoSansCyrl-300" w:eastAsia="Times New Roman" w:hAnsi="MuseoSansCyrl-300" w:cs="Times New Roman"/>
-                <w:color w:val="180620"/>
-                <w:sz w:val="28"/>
-                <w:szCs w:val="28"/>
-                <w:lang w:eastAsia="ru-RU"/>
-              </w:rPr>
-              <w:lastRenderedPageBreak/>
-              <w:t>и паролем</w:t>
+              <w:t>сортировки списка</w:t>
+            </w:r>
+            <w:r>
+              <w:rPr>
+                <w:rFonts w:ascii="MuseoSansCyrl-300" w:eastAsia="Times New Roman" w:hAnsi="MuseoSansCyrl-300" w:cs="Times New Roman"/>
+                <w:color w:val="180620"/>
+                <w:sz w:val="28"/>
+                <w:szCs w:val="28"/>
+                <w:lang w:eastAsia="ru-RU"/>
+              </w:rPr>
+              <w:t xml:space="preserve"> </w:t>
+            </w:r>
+            <w:r>
+              <w:rPr>
+                <w:rFonts w:eastAsia="Times New Roman" w:cs="Times New Roman"/>
+                <w:color w:val="180620"/>
+                <w:sz w:val="28"/>
+                <w:szCs w:val="28"/>
+                <w:lang w:eastAsia="ru-RU"/>
+              </w:rPr>
+              <w:t>клиентов по первому столбцу</w:t>
             </w:r>
           </w:p>
         </w:tc>
@@ -1007,7 +1582,6 @@
                 <w:szCs w:val="28"/>
                 <w:lang w:eastAsia="ru-RU"/>
               </w:rPr>
-              <w:lastRenderedPageBreak/>
               <w:t>Откройте сайт </w:t>
             </w:r>
             <w:hyperlink r:id="rId8" w:anchor="/manager" w:history="1">
@@ -1017,16 +1591,7 @@
                   <w:sz w:val="28"/>
                   <w:szCs w:val="28"/>
                 </w:rPr>
-                <w:t>https://www.globalsqa.com/angularJs-</w:t>
-              </w:r>
-              <w:r>
-                <w:rPr>
-                  <w:rStyle w:val="a4"/>
-                  <w:sz w:val="28"/>
-                  <w:szCs w:val="28"/>
-                </w:rPr>
-                <w:lastRenderedPageBreak/>
-                <w:t>protractor/BankingProject/#/manager</w:t>
+                <w:t>https://www.globalsqa.com/angularJs-protractor/BankingProject/#/manager</w:t>
               </w:r>
             </w:hyperlink>
             <w:r>
@@ -1066,7 +1631,59 @@
                 <w:szCs w:val="28"/>
                 <w:lang w:val="en-US" w:eastAsia="ru-RU"/>
               </w:rPr>
-              <w:t>Add</w:t>
+              <w:t>Customers</w:t>
+            </w:r>
+            <w:r>
+              <w:rPr>
+                <w:rFonts w:ascii="MuseoSansCyrl-300" w:eastAsia="Times New Roman" w:hAnsi="MuseoSansCyrl-300" w:cs="Times New Roman"/>
+                <w:color w:val="180620"/>
+                <w:sz w:val="28"/>
+                <w:szCs w:val="28"/>
+                <w:lang w:eastAsia="ru-RU"/>
+              </w:rPr>
+              <w:t>»</w:t>
+            </w:r>
+            <w:r>
+              <w:rPr>
+                <w:rFonts w:eastAsia="Times New Roman" w:cs="Times New Roman"/>
+                <w:color w:val="180620"/>
+                <w:sz w:val="28"/>
+                <w:szCs w:val="28"/>
+                <w:lang w:eastAsia="ru-RU"/>
+              </w:rPr>
+              <w:t xml:space="preserve"> для отображения списка клиентов</w:t>
+            </w:r>
+          </w:p>
+          <w:p>
+            <w:pPr>
+              <w:spacing w:after="0" w:line="240" w:lineRule="auto"/>
+              <w:rPr>
+                <w:rFonts w:eastAsia="Times New Roman" w:cs="Times New Roman"/>
+                <w:color w:val="180620"/>
+                <w:sz w:val="28"/>
+                <w:szCs w:val="28"/>
+                <w:lang w:eastAsia="ru-RU"/>
+              </w:rPr>
+            </w:pPr>
+            <w:r>
+              <w:rPr>
+                <w:rFonts w:eastAsia="Times New Roman" w:cs="Times New Roman"/>
+                <w:color w:val="180620"/>
+                <w:sz w:val="28"/>
+                <w:szCs w:val="28"/>
+                <w:lang w:eastAsia="ru-RU"/>
+              </w:rPr>
+              <w:t>Нажмите на тексте заголовка первого столбца «</w:t>
+            </w:r>
+            <w:r>
+              <w:rPr>
+                <w:rFonts w:eastAsia="Times New Roman" w:cs="Times New Roman"/>
+                <w:color w:val="180620"/>
+                <w:sz w:val="28"/>
+                <w:szCs w:val="28"/>
+                <w:lang w:val="en-US" w:eastAsia="ru-RU"/>
+              </w:rPr>
+              <w:t>First</w:t>
             </w:r>
             <w:r>
               <w:rPr>
@@ -1086,11 +1703,11 @@
                 <w:szCs w:val="28"/>
                 <w:lang w:val="en-US" w:eastAsia="ru-RU"/>
               </w:rPr>
-              <w:t>Customer</w:t>
-            </w:r>
-            <w:r>
-              <w:rPr>
-                <w:rFonts w:ascii="MuseoSansCyrl-300" w:eastAsia="Times New Roman" w:hAnsi="MuseoSansCyrl-300" w:cs="Times New Roman"/>
+              <w:t>Name</w:t>
+            </w:r>
+            <w:r>
+              <w:rPr>
+                <w:rFonts w:eastAsia="Times New Roman" w:cs="Times New Roman"/>
                 <w:color w:val="180620"/>
                 <w:sz w:val="28"/>
                 <w:szCs w:val="28"/>
@@ -1098,278 +1715,18 @@
               </w:rPr>
               <w:t>»</w:t>
             </w:r>
-            <w:r>
-              <w:rPr>
-                <w:rFonts w:eastAsia="Times New Roman" w:cs="Times New Roman"/>
-                <w:color w:val="180620"/>
-                <w:sz w:val="28"/>
-                <w:szCs w:val="28"/>
-                <w:lang w:eastAsia="ru-RU"/>
-              </w:rPr>
-              <w:t xml:space="preserve"> для отображения полей ввода данных</w:t>
-            </w:r>
-          </w:p>
-          <w:p>
-            <w:pPr>
-              <w:spacing w:after="0" w:line="240" w:lineRule="auto"/>
-              <w:rPr>
-                <w:rFonts w:eastAsia="Times New Roman" w:cs="Times New Roman"/>
-                <w:color w:val="180620"/>
-                <w:sz w:val="28"/>
-                <w:szCs w:val="28"/>
-                <w:lang w:val="en-US" w:eastAsia="ru-RU"/>
-              </w:rPr>
-            </w:pPr>
-            <w:r>
-              <w:rPr>
-                <w:rFonts w:ascii="MuseoSansCyrl-300" w:eastAsia="Times New Roman" w:hAnsi="MuseoSansCyrl-300" w:cs="Times New Roman"/>
-                <w:color w:val="180620"/>
-                <w:sz w:val="28"/>
-                <w:szCs w:val="28"/>
-                <w:lang w:eastAsia="ru-RU"/>
-              </w:rPr>
-              <w:t>Введите</w:t>
-            </w:r>
-            <w:r>
-              <w:rPr>
-                <w:rFonts w:ascii="MuseoSansCyrl-300" w:eastAsia="Times New Roman" w:hAnsi="MuseoSansCyrl-300" w:cs="Times New Roman"/>
-                <w:color w:val="180620"/>
-                <w:sz w:val="28"/>
-                <w:szCs w:val="28"/>
-                <w:lang w:val="en-US" w:eastAsia="ru-RU"/>
-              </w:rPr>
-              <w:t xml:space="preserve"> </w:t>
-            </w:r>
-            <w:r>
-              <w:rPr>
-                <w:rFonts w:eastAsia="Times New Roman" w:cs="Times New Roman"/>
-                <w:color w:val="180620"/>
-                <w:sz w:val="28"/>
-                <w:szCs w:val="28"/>
-                <w:lang w:val="en-US" w:eastAsia="ru-RU"/>
-              </w:rPr>
-              <w:t>first name</w:t>
-            </w:r>
-          </w:p>
-          <w:p>
-            <w:pPr>
-              <w:spacing w:after="0" w:line="240" w:lineRule="auto"/>
-              <w:rPr>
-                <w:rFonts w:eastAsia="Times New Roman" w:cs="Times New Roman"/>
-                <w:color w:val="180620"/>
-                <w:sz w:val="28"/>
-                <w:szCs w:val="28"/>
-                <w:lang w:val="en-US" w:eastAsia="ru-RU"/>
-              </w:rPr>
-            </w:pPr>
-            <w:r>
-              <w:rPr>
-                <w:rFonts w:ascii="MuseoSansCyrl-300" w:eastAsia="Times New Roman" w:hAnsi="MuseoSansCyrl-300" w:cs="Times New Roman"/>
-                <w:color w:val="180620"/>
-                <w:sz w:val="28"/>
-                <w:szCs w:val="28"/>
-                <w:lang w:eastAsia="ru-RU"/>
-              </w:rPr>
-              <w:t>Введите</w:t>
-            </w:r>
-            <w:r>
-              <w:rPr>
-                <w:rFonts w:ascii="MuseoSansCyrl-300" w:eastAsia="Times New Roman" w:hAnsi="MuseoSansCyrl-300" w:cs="Times New Roman"/>
-                <w:color w:val="180620"/>
-                <w:sz w:val="28"/>
-                <w:szCs w:val="28"/>
-                <w:lang w:val="en-US" w:eastAsia="ru-RU"/>
-              </w:rPr>
-              <w:t xml:space="preserve"> </w:t>
-            </w:r>
-            <w:r>
-              <w:rPr>
-                <w:rFonts w:eastAsia="Times New Roman" w:cs="Times New Roman"/>
-                <w:color w:val="180620"/>
-                <w:sz w:val="28"/>
-                <w:szCs w:val="28"/>
-                <w:lang w:val="en-US" w:eastAsia="ru-RU"/>
-              </w:rPr>
-              <w:t>last name</w:t>
-            </w:r>
-          </w:p>
-          <w:p>
-            <w:pPr>
-              <w:spacing w:after="0" w:line="240" w:lineRule="auto"/>
-              <w:rPr>
-                <w:rFonts w:eastAsia="Times New Roman" w:cs="Times New Roman"/>
-                <w:color w:val="180620"/>
-                <w:sz w:val="28"/>
-                <w:szCs w:val="28"/>
-                <w:lang w:val="en-US" w:eastAsia="ru-RU"/>
-              </w:rPr>
-            </w:pPr>
-            <w:r>
-              <w:rPr>
-                <w:rFonts w:eastAsia="Times New Roman" w:cs="Times New Roman"/>
-                <w:color w:val="180620"/>
-                <w:sz w:val="28"/>
-                <w:szCs w:val="28"/>
-                <w:lang w:eastAsia="ru-RU"/>
-              </w:rPr>
-              <w:t>Введите</w:t>
-            </w:r>
-            <w:r>
-              <w:rPr>
-                <w:rFonts w:eastAsia="Times New Roman" w:cs="Times New Roman"/>
-                <w:color w:val="180620"/>
-                <w:sz w:val="28"/>
-                <w:szCs w:val="28"/>
-                <w:lang w:val="en-US" w:eastAsia="ru-RU"/>
-              </w:rPr>
-              <w:t xml:space="preserve"> post code</w:t>
-            </w:r>
-          </w:p>
-          <w:p>
-            <w:pPr>
-              <w:spacing w:after="0" w:line="240" w:lineRule="auto"/>
-              <w:rPr>
-                <w:rFonts w:eastAsia="Times New Roman" w:cs="Times New Roman"/>
-                <w:color w:val="180620"/>
-                <w:sz w:val="28"/>
-                <w:szCs w:val="28"/>
-                <w:lang w:val="en-US" w:eastAsia="ru-RU"/>
-              </w:rPr>
-            </w:pPr>
-            <w:r>
-              <w:rPr>
-                <w:rFonts w:ascii="MuseoSansCyrl-300" w:eastAsia="Times New Roman" w:hAnsi="MuseoSansCyrl-300" w:cs="Times New Roman"/>
-                <w:color w:val="180620"/>
-                <w:sz w:val="28"/>
-                <w:szCs w:val="28"/>
-                <w:lang w:eastAsia="ru-RU"/>
-              </w:rPr>
-              <w:t>Нажмите</w:t>
-            </w:r>
-            <w:r>
-              <w:rPr>
-                <w:rFonts w:ascii="MuseoSansCyrl-300" w:eastAsia="Times New Roman" w:hAnsi="MuseoSansCyrl-300" w:cs="Times New Roman"/>
-                <w:color w:val="180620"/>
-                <w:sz w:val="28"/>
-                <w:szCs w:val="28"/>
-                <w:lang w:val="en-US" w:eastAsia="ru-RU"/>
-              </w:rPr>
-              <w:t xml:space="preserve"> </w:t>
-            </w:r>
-            <w:r>
-              <w:rPr>
-                <w:rFonts w:ascii="MuseoSansCyrl-300" w:eastAsia="Times New Roman" w:hAnsi="MuseoSansCyrl-300" w:cs="Times New Roman"/>
-                <w:color w:val="180620"/>
-                <w:sz w:val="28"/>
-                <w:szCs w:val="28"/>
-                <w:lang w:eastAsia="ru-RU"/>
-              </w:rPr>
-              <w:t>кнопку</w:t>
-            </w:r>
-            <w:r>
-              <w:rPr>
-                <w:rFonts w:ascii="MuseoSansCyrl-300" w:eastAsia="Times New Roman" w:hAnsi="MuseoSansCyrl-300" w:cs="Times New Roman"/>
-                <w:color w:val="180620"/>
-                <w:sz w:val="28"/>
-                <w:szCs w:val="28"/>
-                <w:lang w:val="en-US" w:eastAsia="ru-RU"/>
-              </w:rPr>
-              <w:t xml:space="preserve"> «</w:t>
-            </w:r>
-            <w:r>
-              <w:rPr>
-                <w:rFonts w:eastAsia="Times New Roman" w:cs="Times New Roman"/>
-                <w:color w:val="180620"/>
-                <w:sz w:val="28"/>
-                <w:szCs w:val="28"/>
-                <w:lang w:val="en-US" w:eastAsia="ru-RU"/>
-              </w:rPr>
-              <w:t>Add Customer</w:t>
-            </w:r>
-            <w:r>
-              <w:rPr>
-                <w:rFonts w:ascii="MuseoSansCyrl-300" w:eastAsia="Times New Roman" w:hAnsi="MuseoSansCyrl-300" w:cs="Times New Roman"/>
-                <w:color w:val="180620"/>
-                <w:sz w:val="28"/>
-                <w:szCs w:val="28"/>
-                <w:lang w:val="en-US" w:eastAsia="ru-RU"/>
-              </w:rPr>
-              <w:t>»</w:t>
-            </w:r>
-            <w:r>
-              <w:rPr>
-                <w:rFonts w:eastAsia="Times New Roman" w:cs="Times New Roman"/>
-                <w:color w:val="180620"/>
-                <w:sz w:val="28"/>
-                <w:szCs w:val="28"/>
-                <w:lang w:val="en-US" w:eastAsia="ru-RU"/>
-              </w:rPr>
-              <w:t xml:space="preserve"> под полем “Post Code”</w:t>
-            </w:r>
-          </w:p>
-          <w:p>
-            <w:pPr>
-              <w:spacing w:after="0" w:line="240" w:lineRule="auto"/>
-              <w:rPr>
-                <w:rFonts w:eastAsia="Times New Roman" w:cs="Times New Roman"/>
-                <w:color w:val="180620"/>
-                <w:sz w:val="28"/>
-                <w:szCs w:val="28"/>
-                <w:lang w:eastAsia="ru-RU"/>
-              </w:rPr>
-            </w:pPr>
-            <w:r>
-              <w:rPr>
-                <w:rFonts w:eastAsia="Times New Roman" w:cs="Times New Roman"/>
-                <w:color w:val="180620"/>
-                <w:sz w:val="28"/>
-                <w:szCs w:val="28"/>
-                <w:lang w:eastAsia="ru-RU"/>
-              </w:rPr>
-              <w:t>Нажмите на кнопку «Ок» для закрытия окна alert (Подтверждение действий на странице)</w:t>
-            </w:r>
-          </w:p>
-          <w:p>
-            <w:pPr>
-              <w:spacing w:after="0" w:line="240" w:lineRule="auto"/>
-              <w:rPr>
-                <w:rFonts w:eastAsia="Times New Roman" w:cs="Times New Roman"/>
-                <w:color w:val="180620"/>
-                <w:sz w:val="28"/>
-                <w:szCs w:val="28"/>
-                <w:lang w:eastAsia="ru-RU"/>
-              </w:rPr>
-            </w:pPr>
-            <w:r>
-              <w:rPr>
-                <w:rFonts w:eastAsia="Times New Roman" w:cs="Times New Roman"/>
-                <w:color w:val="180620"/>
-                <w:sz w:val="28"/>
-                <w:szCs w:val="28"/>
-                <w:lang w:eastAsia="ru-RU"/>
-              </w:rPr>
-              <w:t>Нажмите на кнопку «</w:t>
-            </w:r>
-            <w:r>
-              <w:rPr>
-                <w:rFonts w:eastAsia="Times New Roman" w:cs="Times New Roman"/>
-                <w:color w:val="180620"/>
-                <w:sz w:val="28"/>
-                <w:szCs w:val="28"/>
-                <w:lang w:val="en-US" w:eastAsia="ru-RU"/>
-              </w:rPr>
-              <w:t>Customers</w:t>
-            </w:r>
-            <w:r>
-              <w:rPr>
-                <w:rFonts w:eastAsia="Times New Roman" w:cs="Times New Roman"/>
-                <w:color w:val="180620"/>
-                <w:sz w:val="28"/>
-                <w:szCs w:val="28"/>
-                <w:lang w:eastAsia="ru-RU"/>
-              </w:rPr>
-              <w:t>»</w:t>
-            </w:r>
+          </w:p>
+          <w:p>
+            <w:pPr>
+              <w:spacing w:after="0" w:line="240" w:lineRule="auto"/>
+              <w:rPr>
+                <w:rFonts w:eastAsia="Times New Roman" w:cs="Times New Roman"/>
+                <w:color w:val="180620"/>
+                <w:sz w:val="28"/>
+                <w:szCs w:val="28"/>
+                <w:lang w:eastAsia="ru-RU"/>
+              </w:rPr>
+            </w:pPr>
           </w:p>
         </w:tc>
         <w:tc>
@@ -1392,138 +1749,18 @@
                 <w:color w:val="180620"/>
                 <w:sz w:val="28"/>
                 <w:szCs w:val="28"/>
-                <w:lang w:eastAsia="ru-RU"/>
-              </w:rPr>
-            </w:pPr>
-            <w:r>
-              <w:rPr>
-                <w:rFonts w:eastAsia="Times New Roman" w:cs="Times New Roman"/>
-                <w:color w:val="180620"/>
-                <w:sz w:val="28"/>
-                <w:szCs w:val="28"/>
-                <w:lang w:eastAsia="ru-RU"/>
-              </w:rPr>
-              <w:lastRenderedPageBreak/>
-              <w:t>имя</w:t>
-            </w:r>
-            <w:r>
-              <w:rPr>
-                <w:rFonts w:ascii="MuseoSansCyrl-300" w:eastAsia="Times New Roman" w:hAnsi="MuseoSansCyrl-300" w:cs="Times New Roman"/>
-                <w:color w:val="180620"/>
-                <w:sz w:val="28"/>
-                <w:szCs w:val="28"/>
-                <w:lang w:val="en-US" w:eastAsia="ru-RU"/>
-              </w:rPr>
-              <w:t xml:space="preserve"> = </w:t>
-            </w:r>
-            <w:r>
-              <w:rPr>
-                <w:rFonts w:eastAsia="Times New Roman" w:cs="Times New Roman"/>
-                <w:color w:val="180620"/>
-                <w:sz w:val="28"/>
-                <w:szCs w:val="28"/>
-                <w:lang w:val="en-US" w:eastAsia="ru-RU"/>
-              </w:rPr>
-              <w:t>John</w:t>
-            </w:r>
-            <w:r>
-              <w:rPr>
-                <w:rFonts w:ascii="MuseoSansCyrl-300" w:eastAsia="Times New Roman" w:hAnsi="MuseoSansCyrl-300" w:cs="Times New Roman"/>
-                <w:color w:val="180620"/>
-                <w:sz w:val="28"/>
-                <w:szCs w:val="28"/>
-                <w:lang w:val="en-US" w:eastAsia="ru-RU"/>
-              </w:rPr>
-              <w:t xml:space="preserve"> </w:t>
-            </w:r>
-          </w:p>
-          <w:p>
-            <w:pPr>
-              <w:spacing w:after="0" w:line="240" w:lineRule="auto"/>
-              <w:rPr>
-                <w:rFonts w:eastAsia="Times New Roman" w:cs="Times New Roman"/>
-                <w:color w:val="180620"/>
-                <w:sz w:val="28"/>
-                <w:szCs w:val="28"/>
-                <w:lang w:eastAsia="ru-RU"/>
-              </w:rPr>
-            </w:pPr>
-          </w:p>
-          <w:p>
-            <w:pPr>
-              <w:spacing w:after="0" w:line="240" w:lineRule="auto"/>
-              <w:rPr>
-                <w:rFonts w:eastAsia="Times New Roman" w:cs="Times New Roman"/>
-                <w:color w:val="180620"/>
-                <w:sz w:val="28"/>
-                <w:szCs w:val="28"/>
-                <w:lang w:eastAsia="ru-RU"/>
-              </w:rPr>
-            </w:pPr>
-            <w:r>
-              <w:rPr>
-                <w:rFonts w:eastAsia="Times New Roman" w:cs="Times New Roman"/>
-                <w:color w:val="180620"/>
-                <w:sz w:val="28"/>
-                <w:szCs w:val="28"/>
-                <w:lang w:eastAsia="ru-RU"/>
-              </w:rPr>
-              <w:lastRenderedPageBreak/>
-              <w:t>фамилия</w:t>
-            </w:r>
-            <w:r>
-              <w:rPr>
-                <w:rFonts w:ascii="MuseoSansCyrl-300" w:eastAsia="Times New Roman" w:hAnsi="MuseoSansCyrl-300" w:cs="Times New Roman"/>
-                <w:color w:val="180620"/>
-                <w:sz w:val="28"/>
-                <w:szCs w:val="28"/>
-                <w:lang w:val="en-US" w:eastAsia="ru-RU"/>
-              </w:rPr>
-              <w:t xml:space="preserve"> = </w:t>
-            </w:r>
-            <w:r>
-              <w:rPr>
-                <w:rFonts w:eastAsia="Times New Roman" w:cs="Times New Roman"/>
-                <w:color w:val="180620"/>
-                <w:sz w:val="28"/>
-                <w:szCs w:val="28"/>
-                <w:lang w:val="en-US" w:eastAsia="ru-RU"/>
-              </w:rPr>
-              <w:t>Doe</w:t>
-            </w:r>
-          </w:p>
-          <w:p>
-            <w:pPr>
-              <w:spacing w:after="0" w:line="240" w:lineRule="auto"/>
-              <w:rPr>
-                <w:rFonts w:eastAsia="Times New Roman" w:cs="Times New Roman"/>
-                <w:color w:val="180620"/>
-                <w:sz w:val="28"/>
-                <w:szCs w:val="28"/>
-                <w:lang w:eastAsia="ru-RU"/>
-              </w:rPr>
-            </w:pPr>
-          </w:p>
-          <w:p>
-            <w:pPr>
-              <w:spacing w:after="0" w:line="240" w:lineRule="auto"/>
-              <w:rPr>
-                <w:rFonts w:eastAsia="Times New Roman" w:cs="Times New Roman"/>
-                <w:color w:val="180620"/>
-                <w:sz w:val="28"/>
-                <w:szCs w:val="28"/>
-                <w:lang w:val="en-US" w:eastAsia="ru-RU"/>
-              </w:rPr>
-            </w:pPr>
-            <w:r>
-              <w:rPr>
-                <w:rFonts w:eastAsia="Times New Roman" w:cs="Times New Roman"/>
-                <w:color w:val="180620"/>
-                <w:sz w:val="28"/>
-                <w:szCs w:val="28"/>
-                <w:lang w:val="en-US" w:eastAsia="ru-RU"/>
-              </w:rPr>
-              <w:t>Post code = 2000</w:t>
+                <w:lang w:val="en-US" w:eastAsia="ru-RU"/>
+              </w:rPr>
+            </w:pPr>
+            <w:r>
+              <w:rPr>
+                <w:rFonts w:eastAsia="Times New Roman" w:cs="Times New Roman"/>
+                <w:color w:val="180620"/>
+                <w:sz w:val="28"/>
+                <w:szCs w:val="28"/>
+                <w:lang w:val="en-US" w:eastAsia="ru-RU"/>
+              </w:rPr>
+              <w:t>-</w:t>
             </w:r>
           </w:p>
         </w:tc>
@@ -1558,43 +1795,31 @@
                 <w:szCs w:val="28"/>
                 <w:lang w:eastAsia="ru-RU"/>
               </w:rPr>
-              <w:lastRenderedPageBreak/>
-              <w:t xml:space="preserve">После скроллинга в конец списка данные клиента </w:t>
-            </w:r>
-            <w:r>
-              <w:rPr>
-                <w:rFonts w:eastAsia="Times New Roman" w:cs="Times New Roman"/>
-                <w:color w:val="180620"/>
-                <w:sz w:val="28"/>
-                <w:szCs w:val="28"/>
-                <w:lang w:eastAsia="ru-RU"/>
-              </w:rPr>
-              <w:lastRenderedPageBreak/>
-              <w:t>(имя, фамилия, индекс)</w:t>
-            </w:r>
-            <w:r>
-              <w:rPr>
-                <w:rFonts w:ascii="MuseoSansCyrl-300" w:eastAsia="Times New Roman" w:hAnsi="MuseoSansCyrl-300" w:cs="Times New Roman"/>
-                <w:color w:val="180620"/>
-                <w:sz w:val="28"/>
-                <w:szCs w:val="28"/>
-                <w:lang w:eastAsia="ru-RU"/>
-              </w:rPr>
-              <w:t xml:space="preserve"> долж</w:t>
-            </w:r>
-            <w:r>
-              <w:rPr>
-                <w:rFonts w:eastAsia="Times New Roman" w:cs="Times New Roman"/>
-                <w:color w:val="180620"/>
-                <w:sz w:val="28"/>
-                <w:szCs w:val="28"/>
-                <w:lang w:eastAsia="ru-RU"/>
-              </w:rPr>
-              <w:t>ны</w:t>
-            </w:r>
-            <w:r>
-              <w:rPr>
-                <w:rFonts w:ascii="MuseoSansCyrl-300" w:eastAsia="Times New Roman" w:hAnsi="MuseoSansCyrl-300" w:cs="Times New Roman"/>
+              <w:t>На странице «</w:t>
+            </w:r>
+            <w:r>
+              <w:rPr>
+                <w:rFonts w:eastAsia="Times New Roman" w:cs="Times New Roman"/>
+                <w:color w:val="180620"/>
+                <w:sz w:val="28"/>
+                <w:szCs w:val="28"/>
+                <w:lang w:val="en-US" w:eastAsia="ru-RU"/>
+              </w:rPr>
+              <w:t>Customers</w:t>
+            </w:r>
+            <w:r>
+              <w:rPr>
+                <w:rFonts w:eastAsia="Times New Roman" w:cs="Times New Roman"/>
+                <w:color w:val="180620"/>
+                <w:sz w:val="28"/>
+                <w:szCs w:val="28"/>
+                <w:lang w:eastAsia="ru-RU"/>
+              </w:rPr>
+              <w:t>»</w:t>
+            </w:r>
+            <w:r>
+              <w:rPr>
+                <w:rFonts w:eastAsia="Times New Roman" w:cs="Times New Roman"/>
                 <w:color w:val="180620"/>
                 <w:sz w:val="28"/>
                 <w:szCs w:val="28"/>
@@ -1610,7 +1835,37 @@
                 <w:szCs w:val="28"/>
                 <w:lang w:eastAsia="ru-RU"/>
               </w:rPr>
-              <w:t>появиться в списке клиентов</w:t>
+              <w:t xml:space="preserve"> с</w:t>
+            </w:r>
+            <w:r>
+              <w:rPr>
+                <w:rFonts w:eastAsia="Times New Roman" w:cs="Times New Roman"/>
+                <w:color w:val="180620"/>
+                <w:sz w:val="28"/>
+                <w:szCs w:val="28"/>
+                <w:lang w:eastAsia="ru-RU"/>
+              </w:rPr>
+              <w:t xml:space="preserve">писок клиентов должен </w:t>
+            </w:r>
+            <w:r>
+              <w:rPr>
+                <w:rFonts w:eastAsia="Times New Roman" w:cs="Times New Roman"/>
+                <w:color w:val="180620"/>
+                <w:sz w:val="28"/>
+                <w:szCs w:val="28"/>
+                <w:lang w:eastAsia="ru-RU"/>
+              </w:rPr>
+              <w:t>быть отсортирован</w:t>
+            </w:r>
+            <w:r>
+              <w:rPr>
+                <w:rFonts w:eastAsia="Times New Roman" w:cs="Times New Roman"/>
+                <w:color w:val="180620"/>
+                <w:sz w:val="28"/>
+                <w:szCs w:val="28"/>
+                <w:lang w:eastAsia="ru-RU"/>
+              </w:rPr>
+              <w:t xml:space="preserve"> в обратном порядке по именам</w:t>
             </w:r>
           </w:p>
         </w:tc>
@@ -1645,7 +1900,6 @@
                 <w:szCs w:val="28"/>
                 <w:lang w:eastAsia="ru-RU"/>
               </w:rPr>
-              <w:lastRenderedPageBreak/>
               <w:t>Как ожидали</w:t>
             </w:r>
           </w:p>
@@ -1711,7 +1965,7 @@
                 <w:color w:val="180620"/>
                 <w:sz w:val="28"/>
                 <w:szCs w:val="28"/>
-                <w:lang w:val="en-US" w:eastAsia="ru-RU"/>
+                <w:lang w:eastAsia="ru-RU"/>
               </w:rPr>
             </w:pPr>
             <w:r>
@@ -1741,7 +1995,7 @@
                 <w:color w:val="180620"/>
                 <w:sz w:val="28"/>
                 <w:szCs w:val="28"/>
-                <w:lang w:val="en-US" w:eastAsia="ru-RU"/>
+                <w:lang w:eastAsia="ru-RU"/>
               </w:rPr>
               <w:t>3</w:t>
             </w:r>
@@ -1788,27 +2042,7 @@
                 <w:szCs w:val="28"/>
                 <w:lang w:eastAsia="ru-RU"/>
               </w:rPr>
-              <w:t>сортировки списка</w:t>
-            </w:r>
-            <w:r>
-              <w:rPr>
-                <w:rFonts w:ascii="MuseoSansCyrl-300" w:eastAsia="Times New Roman" w:hAnsi="MuseoSansCyrl-300" w:cs="Times New Roman"/>
-                <w:color w:val="180620"/>
-                <w:sz w:val="28"/>
-                <w:szCs w:val="28"/>
-                <w:lang w:eastAsia="ru-RU"/>
-              </w:rPr>
-              <w:t xml:space="preserve"> </w:t>
-            </w:r>
-            <w:r>
-              <w:rPr>
-                <w:rFonts w:eastAsia="Times New Roman" w:cs="Times New Roman"/>
-                <w:color w:val="180620"/>
-                <w:sz w:val="28"/>
-                <w:szCs w:val="28"/>
-                <w:lang w:eastAsia="ru-RU"/>
-              </w:rPr>
-              <w:t>клиентов по первому столбцу</w:t>
+              <w:t>поиска клиента в списке клиентов</w:t>
             </w:r>
           </w:p>
         </w:tc>
@@ -1828,11 +2062,8 @@
             <w:pPr>
               <w:spacing w:after="0" w:line="240" w:lineRule="auto"/>
               <w:rPr>
-                <w:rFonts w:ascii="MuseoSansCyrl-300" w:eastAsia="Times New Roman" w:hAnsi="MuseoSansCyrl-300" w:cs="Times New Roman"/>
-                <w:color w:val="180620"/>
-                <w:sz w:val="28"/>
-                <w:szCs w:val="28"/>
-                <w:lang w:eastAsia="ru-RU"/>
+                <w:sz w:val="28"/>
+                <w:szCs w:val="28"/>
               </w:rPr>
             </w:pPr>
             <w:r>
@@ -1882,123 +2113,405 @@
                 <w:szCs w:val="28"/>
                 <w:lang w:eastAsia="ru-RU"/>
               </w:rPr>
-              <w:t xml:space="preserve">Нажмите кнопку </w:t>
-            </w:r>
-            <w:r>
-              <w:rPr>
-                <w:rFonts w:ascii="MuseoSansCyrl-300" w:eastAsia="Times New Roman" w:hAnsi="MuseoSansCyrl-300" w:cs="Times New Roman"/>
+              <w:t>Нажмите кнопку «</w:t>
+            </w:r>
+            <w:r>
+              <w:rPr>
+                <w:rFonts w:eastAsia="Times New Roman" w:cs="Times New Roman"/>
+                <w:color w:val="180620"/>
+                <w:sz w:val="28"/>
+                <w:szCs w:val="28"/>
+                <w:lang w:val="en-US" w:eastAsia="ru-RU"/>
+              </w:rPr>
+              <w:t>Add</w:t>
+            </w:r>
+            <w:r>
+              <w:rPr>
+                <w:rFonts w:eastAsia="Times New Roman" w:cs="Times New Roman"/>
+                <w:color w:val="180620"/>
+                <w:sz w:val="28"/>
+                <w:szCs w:val="28"/>
+                <w:lang w:eastAsia="ru-RU"/>
+              </w:rPr>
+              <w:t xml:space="preserve"> </w:t>
+            </w:r>
+            <w:r>
+              <w:rPr>
+                <w:rFonts w:eastAsia="Times New Roman" w:cs="Times New Roman"/>
+                <w:color w:val="180620"/>
+                <w:sz w:val="28"/>
+                <w:szCs w:val="28"/>
+                <w:lang w:val="en-US" w:eastAsia="ru-RU"/>
+              </w:rPr>
+              <w:t>Customer</w:t>
+            </w:r>
+            <w:r>
+              <w:rPr>
+                <w:rFonts w:ascii="MuseoSansCyrl-300" w:eastAsia="Times New Roman" w:hAnsi="MuseoSansCyrl-300" w:cs="Times New Roman"/>
+                <w:color w:val="180620"/>
+                <w:sz w:val="28"/>
+                <w:szCs w:val="28"/>
+                <w:lang w:eastAsia="ru-RU"/>
+              </w:rPr>
+              <w:t>»</w:t>
+            </w:r>
+            <w:r>
+              <w:rPr>
+                <w:rFonts w:eastAsia="Times New Roman" w:cs="Times New Roman"/>
+                <w:color w:val="180620"/>
+                <w:sz w:val="28"/>
+                <w:szCs w:val="28"/>
+                <w:lang w:eastAsia="ru-RU"/>
+              </w:rPr>
+              <w:t xml:space="preserve"> для отображения полей ввода данных</w:t>
+            </w:r>
+          </w:p>
+          <w:p>
+            <w:pPr>
+              <w:spacing w:after="0" w:line="240" w:lineRule="auto"/>
+              <w:rPr>
+                <w:rFonts w:eastAsia="Times New Roman" w:cs="Times New Roman"/>
+                <w:color w:val="180620"/>
+                <w:sz w:val="28"/>
+                <w:szCs w:val="28"/>
+                <w:lang w:val="en-US" w:eastAsia="ru-RU"/>
+              </w:rPr>
+            </w:pPr>
+            <w:r>
+              <w:rPr>
+                <w:rFonts w:ascii="MuseoSansCyrl-300" w:eastAsia="Times New Roman" w:hAnsi="MuseoSansCyrl-300" w:cs="Times New Roman"/>
+                <w:color w:val="180620"/>
+                <w:sz w:val="28"/>
+                <w:szCs w:val="28"/>
+                <w:lang w:eastAsia="ru-RU"/>
+              </w:rPr>
+              <w:t>Введите</w:t>
+            </w:r>
+            <w:r>
+              <w:rPr>
+                <w:rFonts w:ascii="MuseoSansCyrl-300" w:eastAsia="Times New Roman" w:hAnsi="MuseoSansCyrl-300" w:cs="Times New Roman"/>
+                <w:color w:val="180620"/>
+                <w:sz w:val="28"/>
+                <w:szCs w:val="28"/>
+                <w:lang w:val="en-US" w:eastAsia="ru-RU"/>
+              </w:rPr>
+              <w:t xml:space="preserve"> </w:t>
+            </w:r>
+            <w:r>
+              <w:rPr>
+                <w:rFonts w:eastAsia="Times New Roman" w:cs="Times New Roman"/>
+                <w:color w:val="180620"/>
+                <w:sz w:val="28"/>
+                <w:szCs w:val="28"/>
+                <w:lang w:val="en-US" w:eastAsia="ru-RU"/>
+              </w:rPr>
+              <w:t>first name</w:t>
+            </w:r>
+          </w:p>
+          <w:p>
+            <w:pPr>
+              <w:spacing w:after="0" w:line="240" w:lineRule="auto"/>
+              <w:rPr>
+                <w:rFonts w:eastAsia="Times New Roman" w:cs="Times New Roman"/>
+                <w:color w:val="180620"/>
+                <w:sz w:val="28"/>
+                <w:szCs w:val="28"/>
+                <w:lang w:val="en-US" w:eastAsia="ru-RU"/>
+              </w:rPr>
+            </w:pPr>
+            <w:r>
+              <w:rPr>
+                <w:rFonts w:ascii="MuseoSansCyrl-300" w:eastAsia="Times New Roman" w:hAnsi="MuseoSansCyrl-300" w:cs="Times New Roman"/>
+                <w:color w:val="180620"/>
+                <w:sz w:val="28"/>
+                <w:szCs w:val="28"/>
+                <w:lang w:eastAsia="ru-RU"/>
+              </w:rPr>
+              <w:t>Введите</w:t>
+            </w:r>
+            <w:r>
+              <w:rPr>
+                <w:rFonts w:ascii="MuseoSansCyrl-300" w:eastAsia="Times New Roman" w:hAnsi="MuseoSansCyrl-300" w:cs="Times New Roman"/>
+                <w:color w:val="180620"/>
+                <w:sz w:val="28"/>
+                <w:szCs w:val="28"/>
+                <w:lang w:val="en-US" w:eastAsia="ru-RU"/>
+              </w:rPr>
+              <w:t xml:space="preserve"> </w:t>
+            </w:r>
+            <w:r>
+              <w:rPr>
+                <w:rFonts w:eastAsia="Times New Roman" w:cs="Times New Roman"/>
+                <w:color w:val="180620"/>
+                <w:sz w:val="28"/>
+                <w:szCs w:val="28"/>
+                <w:lang w:val="en-US" w:eastAsia="ru-RU"/>
+              </w:rPr>
+              <w:t>last name</w:t>
+            </w:r>
+          </w:p>
+          <w:p>
+            <w:pPr>
+              <w:spacing w:after="0" w:line="240" w:lineRule="auto"/>
+              <w:rPr>
+                <w:rFonts w:eastAsia="Times New Roman" w:cs="Times New Roman"/>
+                <w:color w:val="180620"/>
+                <w:sz w:val="28"/>
+                <w:szCs w:val="28"/>
+                <w:lang w:val="en-US" w:eastAsia="ru-RU"/>
+              </w:rPr>
+            </w:pPr>
+            <w:r>
+              <w:rPr>
+                <w:rFonts w:eastAsia="Times New Roman" w:cs="Times New Roman"/>
+                <w:color w:val="180620"/>
+                <w:sz w:val="28"/>
+                <w:szCs w:val="28"/>
+                <w:lang w:eastAsia="ru-RU"/>
+              </w:rPr>
+              <w:t>Введите</w:t>
+            </w:r>
+            <w:r>
+              <w:rPr>
+                <w:rFonts w:eastAsia="Times New Roman" w:cs="Times New Roman"/>
+                <w:color w:val="180620"/>
+                <w:sz w:val="28"/>
+                <w:szCs w:val="28"/>
+                <w:lang w:val="en-US" w:eastAsia="ru-RU"/>
+              </w:rPr>
+              <w:t xml:space="preserve"> post code</w:t>
+            </w:r>
+          </w:p>
+          <w:p>
+            <w:pPr>
+              <w:spacing w:after="0" w:line="240" w:lineRule="auto"/>
+              <w:rPr>
+                <w:rFonts w:eastAsia="Times New Roman" w:cs="Times New Roman"/>
+                <w:color w:val="180620"/>
+                <w:sz w:val="28"/>
+                <w:szCs w:val="28"/>
+                <w:lang w:val="en-US" w:eastAsia="ru-RU"/>
+              </w:rPr>
+            </w:pPr>
+            <w:r>
+              <w:rPr>
+                <w:rFonts w:ascii="MuseoSansCyrl-300" w:eastAsia="Times New Roman" w:hAnsi="MuseoSansCyrl-300" w:cs="Times New Roman"/>
+                <w:color w:val="180620"/>
+                <w:sz w:val="28"/>
+                <w:szCs w:val="28"/>
+                <w:lang w:eastAsia="ru-RU"/>
+              </w:rPr>
+              <w:t>Нажмите</w:t>
+            </w:r>
+            <w:r>
+              <w:rPr>
+                <w:rFonts w:ascii="MuseoSansCyrl-300" w:eastAsia="Times New Roman" w:hAnsi="MuseoSansCyrl-300" w:cs="Times New Roman"/>
+                <w:color w:val="180620"/>
+                <w:sz w:val="28"/>
+                <w:szCs w:val="28"/>
+                <w:lang w:val="en-US" w:eastAsia="ru-RU"/>
+              </w:rPr>
+              <w:t xml:space="preserve"> </w:t>
+            </w:r>
+            <w:r>
+              <w:rPr>
+                <w:rFonts w:ascii="MuseoSansCyrl-300" w:eastAsia="Times New Roman" w:hAnsi="MuseoSansCyrl-300" w:cs="Times New Roman"/>
+                <w:color w:val="180620"/>
+                <w:sz w:val="28"/>
+                <w:szCs w:val="28"/>
+                <w:lang w:eastAsia="ru-RU"/>
+              </w:rPr>
+              <w:t>кнопку</w:t>
+            </w:r>
+            <w:r>
+              <w:rPr>
+                <w:rFonts w:ascii="MuseoSansCyrl-300" w:eastAsia="Times New Roman" w:hAnsi="MuseoSansCyrl-300" w:cs="Times New Roman"/>
+                <w:color w:val="180620"/>
+                <w:sz w:val="28"/>
+                <w:szCs w:val="28"/>
+                <w:lang w:val="en-US" w:eastAsia="ru-RU"/>
+              </w:rPr>
+              <w:t xml:space="preserve"> «</w:t>
+            </w:r>
+            <w:r>
+              <w:rPr>
+                <w:rFonts w:eastAsia="Times New Roman" w:cs="Times New Roman"/>
+                <w:color w:val="180620"/>
+                <w:sz w:val="28"/>
+                <w:szCs w:val="28"/>
+                <w:lang w:val="en-US" w:eastAsia="ru-RU"/>
+              </w:rPr>
+              <w:t>Add Customer</w:t>
+            </w:r>
+            <w:r>
+              <w:rPr>
+                <w:rFonts w:ascii="MuseoSansCyrl-300" w:eastAsia="Times New Roman" w:hAnsi="MuseoSansCyrl-300" w:cs="Times New Roman"/>
+                <w:color w:val="180620"/>
+                <w:sz w:val="28"/>
+                <w:szCs w:val="28"/>
+                <w:lang w:val="en-US" w:eastAsia="ru-RU"/>
+              </w:rPr>
+              <w:t>»</w:t>
+            </w:r>
+            <w:r>
+              <w:rPr>
+                <w:rFonts w:eastAsia="Times New Roman" w:cs="Times New Roman"/>
+                <w:color w:val="180620"/>
+                <w:sz w:val="28"/>
+                <w:szCs w:val="28"/>
+                <w:lang w:val="en-US" w:eastAsia="ru-RU"/>
+              </w:rPr>
+              <w:t xml:space="preserve"> под полем “Post Code”</w:t>
+            </w:r>
+          </w:p>
+          <w:p>
+            <w:pPr>
+              <w:spacing w:after="0" w:line="240" w:lineRule="auto"/>
+              <w:rPr>
+                <w:rFonts w:eastAsia="Times New Roman" w:cs="Times New Roman"/>
+                <w:color w:val="180620"/>
+                <w:sz w:val="28"/>
+                <w:szCs w:val="28"/>
+                <w:lang w:eastAsia="ru-RU"/>
+              </w:rPr>
+            </w:pPr>
+            <w:r>
+              <w:rPr>
+                <w:rFonts w:eastAsia="Times New Roman" w:cs="Times New Roman"/>
+                <w:color w:val="180620"/>
+                <w:sz w:val="28"/>
+                <w:szCs w:val="28"/>
+                <w:lang w:eastAsia="ru-RU"/>
+              </w:rPr>
+              <w:t>Нажмите на кнопку «Ок» для закрытия окна alert (Подтверждение действий на странице)</w:t>
+            </w:r>
+          </w:p>
+          <w:p>
+            <w:pPr>
+              <w:spacing w:after="0" w:line="240" w:lineRule="auto"/>
+              <w:rPr>
+                <w:rFonts w:ascii="MuseoSansCyrl-300" w:eastAsia="Times New Roman" w:hAnsi="MuseoSansCyrl-300" w:cs="Times New Roman"/>
+                <w:color w:val="180620"/>
+                <w:sz w:val="28"/>
+                <w:szCs w:val="28"/>
+                <w:lang w:eastAsia="ru-RU"/>
+              </w:rPr>
+            </w:pPr>
+            <w:r>
+              <w:rPr>
+                <w:rFonts w:eastAsia="Times New Roman" w:cs="Times New Roman"/>
+                <w:color w:val="180620"/>
+                <w:sz w:val="28"/>
+                <w:szCs w:val="28"/>
+                <w:lang w:eastAsia="ru-RU"/>
+              </w:rPr>
+              <w:t>Нажмите на кнопку «</w:t>
+            </w:r>
+            <w:r>
+              <w:rPr>
+                <w:rFonts w:eastAsia="Times New Roman" w:cs="Times New Roman"/>
+                <w:color w:val="180620"/>
+                <w:sz w:val="28"/>
+                <w:szCs w:val="28"/>
+                <w:lang w:val="en-US" w:eastAsia="ru-RU"/>
+              </w:rPr>
+              <w:t>Customers</w:t>
+            </w:r>
+            <w:r>
+              <w:rPr>
+                <w:rFonts w:eastAsia="Times New Roman" w:cs="Times New Roman"/>
+                <w:color w:val="180620"/>
+                <w:sz w:val="28"/>
+                <w:szCs w:val="28"/>
+                <w:lang w:eastAsia="ru-RU"/>
+              </w:rPr>
+              <w:t>»</w:t>
+            </w:r>
+          </w:p>
+          <w:p>
+            <w:pPr>
+              <w:spacing w:after="0" w:line="240" w:lineRule="auto"/>
+              <w:rPr>
+                <w:rFonts w:eastAsia="Times New Roman" w:cs="Times New Roman"/>
+                <w:color w:val="180620"/>
+                <w:sz w:val="28"/>
+                <w:szCs w:val="28"/>
+                <w:lang w:eastAsia="ru-RU"/>
+              </w:rPr>
+            </w:pPr>
+            <w:r>
+              <w:rPr>
+                <w:rFonts w:ascii="MuseoSansCyrl-300" w:eastAsia="Times New Roman" w:hAnsi="MuseoSansCyrl-300" w:cs="Times New Roman"/>
+                <w:color w:val="180620"/>
+                <w:sz w:val="28"/>
+                <w:szCs w:val="28"/>
+                <w:lang w:eastAsia="ru-RU"/>
+              </w:rPr>
+              <w:t>Нажмите кнопку «</w:t>
+            </w:r>
+            <w:r>
+              <w:rPr>
+                <w:rFonts w:eastAsia="Times New Roman" w:cs="Times New Roman"/>
+                <w:color w:val="180620"/>
+                <w:sz w:val="28"/>
+                <w:szCs w:val="28"/>
+                <w:lang w:val="en-US" w:eastAsia="ru-RU"/>
+              </w:rPr>
+              <w:t>Customers</w:t>
+            </w:r>
+            <w:r>
+              <w:rPr>
+                <w:rFonts w:ascii="MuseoSansCyrl-300" w:eastAsia="Times New Roman" w:hAnsi="MuseoSansCyrl-300" w:cs="Times New Roman"/>
+                <w:color w:val="180620"/>
+                <w:sz w:val="28"/>
+                <w:szCs w:val="28"/>
+                <w:lang w:eastAsia="ru-RU"/>
+              </w:rPr>
+              <w:t>»</w:t>
+            </w:r>
+            <w:r>
+              <w:rPr>
+                <w:rFonts w:eastAsia="Times New Roman" w:cs="Times New Roman"/>
+                <w:color w:val="180620"/>
+                <w:sz w:val="28"/>
+                <w:szCs w:val="28"/>
+                <w:lang w:eastAsia="ru-RU"/>
+              </w:rPr>
+              <w:t xml:space="preserve"> для отображения списка клиентов</w:t>
+            </w:r>
+          </w:p>
+          <w:p>
+            <w:pPr>
+              <w:spacing w:after="0" w:line="240" w:lineRule="auto"/>
+              <w:rPr>
+                <w:rFonts w:eastAsia="Times New Roman" w:cs="Times New Roman"/>
+                <w:color w:val="180620"/>
+                <w:sz w:val="28"/>
+                <w:szCs w:val="28"/>
+                <w:lang w:eastAsia="ru-RU"/>
+              </w:rPr>
+            </w:pPr>
+            <w:r>
+              <w:rPr>
+                <w:rFonts w:eastAsia="Times New Roman" w:cs="Times New Roman"/>
+                <w:color w:val="180620"/>
+                <w:sz w:val="28"/>
+                <w:szCs w:val="28"/>
+                <w:lang w:eastAsia="ru-RU"/>
+              </w:rPr>
+              <w:t xml:space="preserve">Введите в строке </w:t>
+            </w:r>
+            <w:r>
+              <w:rPr>
+                <w:rFonts w:eastAsia="Times New Roman" w:cs="Times New Roman"/>
                 <w:color w:val="180620"/>
                 <w:sz w:val="28"/>
                 <w:szCs w:val="28"/>
                 <w:lang w:eastAsia="ru-RU"/>
               </w:rPr>
               <w:lastRenderedPageBreak/>
-              <w:t>«</w:t>
-            </w:r>
-            <w:r>
-              <w:rPr>
-                <w:rFonts w:eastAsia="Times New Roman" w:cs="Times New Roman"/>
-                <w:color w:val="180620"/>
-                <w:sz w:val="28"/>
-                <w:szCs w:val="28"/>
-                <w:lang w:val="en-US" w:eastAsia="ru-RU"/>
-              </w:rPr>
-              <w:t>Customers</w:t>
-            </w:r>
-            <w:r>
-              <w:rPr>
-                <w:rFonts w:ascii="MuseoSansCyrl-300" w:eastAsia="Times New Roman" w:hAnsi="MuseoSansCyrl-300" w:cs="Times New Roman"/>
-                <w:color w:val="180620"/>
-                <w:sz w:val="28"/>
-                <w:szCs w:val="28"/>
-                <w:lang w:eastAsia="ru-RU"/>
-              </w:rPr>
-              <w:t>»</w:t>
-            </w:r>
-            <w:r>
-              <w:rPr>
-                <w:rFonts w:eastAsia="Times New Roman" w:cs="Times New Roman"/>
-                <w:color w:val="180620"/>
-                <w:sz w:val="28"/>
-                <w:szCs w:val="28"/>
-                <w:lang w:eastAsia="ru-RU"/>
-              </w:rPr>
-              <w:t xml:space="preserve"> для отображения списка клиентов</w:t>
-            </w:r>
-          </w:p>
-          <w:p>
-            <w:pPr>
-              <w:spacing w:after="0" w:line="240" w:lineRule="auto"/>
-              <w:rPr>
-                <w:rFonts w:eastAsia="Times New Roman" w:cs="Times New Roman"/>
-                <w:color w:val="180620"/>
-                <w:sz w:val="28"/>
-                <w:szCs w:val="28"/>
-                <w:lang w:eastAsia="ru-RU"/>
-              </w:rPr>
-            </w:pPr>
-            <w:r>
-              <w:rPr>
-                <w:rFonts w:eastAsia="Times New Roman" w:cs="Times New Roman"/>
-                <w:color w:val="180620"/>
-                <w:sz w:val="28"/>
-                <w:szCs w:val="28"/>
-                <w:lang w:eastAsia="ru-RU"/>
-              </w:rPr>
-              <w:t>Нажмите на тексте заголовка первого столбца «</w:t>
-            </w:r>
-            <w:r>
-              <w:rPr>
-                <w:rFonts w:eastAsia="Times New Roman" w:cs="Times New Roman"/>
-                <w:color w:val="180620"/>
-                <w:sz w:val="28"/>
-                <w:szCs w:val="28"/>
-                <w:lang w:val="en-US" w:eastAsia="ru-RU"/>
-              </w:rPr>
-              <w:t>First</w:t>
-            </w:r>
-            <w:r>
-              <w:rPr>
-                <w:rFonts w:eastAsia="Times New Roman" w:cs="Times New Roman"/>
-                <w:color w:val="180620"/>
-                <w:sz w:val="28"/>
-                <w:szCs w:val="28"/>
-                <w:lang w:eastAsia="ru-RU"/>
-              </w:rPr>
-              <w:t xml:space="preserve"> </w:t>
-            </w:r>
-            <w:r>
-              <w:rPr>
-                <w:rFonts w:eastAsia="Times New Roman" w:cs="Times New Roman"/>
-                <w:color w:val="180620"/>
-                <w:sz w:val="28"/>
-                <w:szCs w:val="28"/>
-                <w:lang w:val="en-US" w:eastAsia="ru-RU"/>
-              </w:rPr>
-              <w:t>Name</w:t>
-            </w:r>
-            <w:r>
-              <w:rPr>
-                <w:rFonts w:eastAsia="Times New Roman" w:cs="Times New Roman"/>
-                <w:color w:val="180620"/>
-                <w:sz w:val="28"/>
-                <w:szCs w:val="28"/>
-                <w:lang w:eastAsia="ru-RU"/>
-              </w:rPr>
-              <w:t>»</w:t>
-            </w:r>
-          </w:p>
-          <w:p>
-            <w:pPr>
-              <w:spacing w:after="0" w:line="240" w:lineRule="auto"/>
-              <w:rPr>
-                <w:rFonts w:eastAsia="Times New Roman" w:cs="Times New Roman"/>
-                <w:color w:val="180620"/>
-                <w:sz w:val="28"/>
-                <w:szCs w:val="28"/>
-                <w:lang w:eastAsia="ru-RU"/>
-              </w:rPr>
-            </w:pPr>
+              <w:t xml:space="preserve">поиска имя клиента </w:t>
+            </w:r>
           </w:p>
         </w:tc>
         <w:tc>
@@ -2030,10 +2543,128 @@
                 <w:color w:val="180620"/>
                 <w:sz w:val="28"/>
                 <w:szCs w:val="28"/>
-                <w:lang w:val="en-US" w:eastAsia="ru-RU"/>
+                <w:lang w:eastAsia="ru-RU"/>
               </w:rPr>
               <w:lastRenderedPageBreak/>
-              <w:t>-</w:t>
+              <w:t>имя</w:t>
+            </w:r>
+            <w:r>
+              <w:rPr>
+                <w:rFonts w:ascii="MuseoSansCyrl-300" w:eastAsia="Times New Roman" w:hAnsi="MuseoSansCyrl-300" w:cs="Times New Roman"/>
+                <w:color w:val="180620"/>
+                <w:sz w:val="28"/>
+                <w:szCs w:val="28"/>
+                <w:lang w:val="en-US" w:eastAsia="ru-RU"/>
+              </w:rPr>
+              <w:t xml:space="preserve"> = </w:t>
+            </w:r>
+            <w:r>
+              <w:rPr>
+                <w:rFonts w:eastAsia="Times New Roman" w:cs="Times New Roman"/>
+                <w:color w:val="180620"/>
+                <w:sz w:val="28"/>
+                <w:szCs w:val="28"/>
+                <w:lang w:val="en-US" w:eastAsia="ru-RU"/>
+              </w:rPr>
+              <w:t>John</w:t>
+            </w:r>
+            <w:r>
+              <w:rPr>
+                <w:rFonts w:ascii="MuseoSansCyrl-300" w:eastAsia="Times New Roman" w:hAnsi="MuseoSansCyrl-300" w:cs="Times New Roman"/>
+                <w:color w:val="180620"/>
+                <w:sz w:val="28"/>
+                <w:szCs w:val="28"/>
+                <w:lang w:val="en-US" w:eastAsia="ru-RU"/>
+              </w:rPr>
+              <w:t xml:space="preserve"> </w:t>
+            </w:r>
+          </w:p>
+          <w:p>
+            <w:pPr>
+              <w:spacing w:after="0" w:line="240" w:lineRule="auto"/>
+              <w:rPr>
+                <w:rFonts w:eastAsia="Times New Roman" w:cs="Times New Roman"/>
+                <w:color w:val="180620"/>
+                <w:sz w:val="28"/>
+                <w:szCs w:val="28"/>
+                <w:lang w:val="en-US" w:eastAsia="ru-RU"/>
+              </w:rPr>
+            </w:pPr>
+          </w:p>
+          <w:p>
+            <w:pPr>
+              <w:spacing w:after="0" w:line="240" w:lineRule="auto"/>
+              <w:rPr>
+                <w:rFonts w:eastAsia="Times New Roman" w:cs="Times New Roman"/>
+                <w:color w:val="180620"/>
+                <w:sz w:val="28"/>
+                <w:szCs w:val="28"/>
+                <w:lang w:val="en-US" w:eastAsia="ru-RU"/>
+              </w:rPr>
+            </w:pPr>
+            <w:r>
+              <w:rPr>
+                <w:rFonts w:eastAsia="Times New Roman" w:cs="Times New Roman"/>
+                <w:color w:val="180620"/>
+                <w:sz w:val="28"/>
+                <w:szCs w:val="28"/>
+                <w:lang w:eastAsia="ru-RU"/>
+              </w:rPr>
+              <w:t>фамилия</w:t>
+            </w:r>
+            <w:r>
+              <w:rPr>
+                <w:rFonts w:ascii="MuseoSansCyrl-300" w:eastAsia="Times New Roman" w:hAnsi="MuseoSansCyrl-300" w:cs="Times New Roman"/>
+                <w:color w:val="180620"/>
+                <w:sz w:val="28"/>
+                <w:szCs w:val="28"/>
+                <w:lang w:val="en-US" w:eastAsia="ru-RU"/>
+              </w:rPr>
+              <w:t xml:space="preserve"> = </w:t>
+            </w:r>
+            <w:r>
+              <w:rPr>
+                <w:rFonts w:eastAsia="Times New Roman" w:cs="Times New Roman"/>
+                <w:color w:val="180620"/>
+                <w:sz w:val="28"/>
+                <w:szCs w:val="28"/>
+                <w:lang w:val="en-US" w:eastAsia="ru-RU"/>
+              </w:rPr>
+              <w:t>Doe</w:t>
+            </w:r>
+          </w:p>
+          <w:p>
+            <w:pPr>
+              <w:spacing w:after="0" w:line="240" w:lineRule="auto"/>
+              <w:rPr>
+                <w:rFonts w:eastAsia="Times New Roman" w:cs="Times New Roman"/>
+                <w:color w:val="180620"/>
+                <w:sz w:val="28"/>
+                <w:szCs w:val="28"/>
+                <w:lang w:val="en-US" w:eastAsia="ru-RU"/>
+              </w:rPr>
+            </w:pPr>
+          </w:p>
+          <w:p>
+            <w:pPr>
+              <w:spacing w:after="0" w:line="240" w:lineRule="auto"/>
+              <w:rPr>
+                <w:rFonts w:eastAsia="Times New Roman" w:cs="Times New Roman"/>
+                <w:color w:val="180620"/>
+                <w:sz w:val="28"/>
+                <w:szCs w:val="28"/>
+                <w:lang w:eastAsia="ru-RU"/>
+              </w:rPr>
+            </w:pPr>
+            <w:r>
+              <w:rPr>
+                <w:rFonts w:eastAsia="Times New Roman" w:cs="Times New Roman"/>
+                <w:color w:val="180620"/>
+                <w:sz w:val="28"/>
+                <w:szCs w:val="28"/>
+                <w:lang w:val="en-US" w:eastAsia="ru-RU"/>
+              </w:rPr>
+              <w:t>Post code = 2000</w:t>
             </w:r>
           </w:p>
         </w:tc>
@@ -2053,22 +2684,163 @@
             <w:pPr>
               <w:spacing w:after="0" w:line="240" w:lineRule="auto"/>
               <w:rPr>
-                <w:rFonts w:ascii="MuseoSansCyrl-300" w:eastAsia="Times New Roman" w:hAnsi="MuseoSansCyrl-300" w:cs="Times New Roman"/>
-                <w:color w:val="180620"/>
-                <w:sz w:val="28"/>
-                <w:szCs w:val="28"/>
-                <w:lang w:eastAsia="ru-RU"/>
-              </w:rPr>
-            </w:pPr>
-            <w:r>
-              <w:rPr>
-                <w:rFonts w:eastAsia="Times New Roman" w:cs="Times New Roman"/>
-                <w:color w:val="180620"/>
-                <w:sz w:val="28"/>
-                <w:szCs w:val="28"/>
-                <w:lang w:eastAsia="ru-RU"/>
-              </w:rPr>
-              <w:t>Список клиентов должен отсортироваться в обратном порядке по именам</w:t>
+                <w:rFonts w:eastAsia="Times New Roman" w:cs="Times New Roman"/>
+                <w:color w:val="180620"/>
+                <w:sz w:val="28"/>
+                <w:szCs w:val="28"/>
+                <w:lang w:eastAsia="ru-RU"/>
+              </w:rPr>
+            </w:pPr>
+            <w:r>
+              <w:rPr>
+                <w:rFonts w:eastAsia="Times New Roman" w:cs="Times New Roman"/>
+                <w:color w:val="180620"/>
+                <w:sz w:val="28"/>
+                <w:szCs w:val="28"/>
+                <w:lang w:eastAsia="ru-RU"/>
+              </w:rPr>
+              <w:t xml:space="preserve">Список пользователей должен состоять из одной строки с данными пользователя: </w:t>
+            </w:r>
+            <w:r>
+              <w:rPr>
+                <w:rFonts w:eastAsia="Times New Roman" w:cs="Times New Roman"/>
+                <w:color w:val="180620"/>
+                <w:sz w:val="28"/>
+                <w:szCs w:val="28"/>
+                <w:lang w:val="en-US" w:eastAsia="ru-RU"/>
+              </w:rPr>
+              <w:t>first</w:t>
+            </w:r>
+            <w:r>
+              <w:rPr>
+                <w:rFonts w:eastAsia="Times New Roman" w:cs="Times New Roman"/>
+                <w:color w:val="180620"/>
+                <w:sz w:val="28"/>
+                <w:szCs w:val="28"/>
+                <w:lang w:eastAsia="ru-RU"/>
+              </w:rPr>
+              <w:t xml:space="preserve"> </w:t>
+            </w:r>
+            <w:r>
+              <w:rPr>
+                <w:rFonts w:eastAsia="Times New Roman" w:cs="Times New Roman"/>
+                <w:color w:val="180620"/>
+                <w:sz w:val="28"/>
+                <w:szCs w:val="28"/>
+                <w:lang w:val="en-US" w:eastAsia="ru-RU"/>
+              </w:rPr>
+              <w:t>name</w:t>
+            </w:r>
+            <w:r>
+              <w:rPr>
+                <w:rFonts w:eastAsia="Times New Roman" w:cs="Times New Roman"/>
+                <w:color w:val="180620"/>
+                <w:sz w:val="28"/>
+                <w:szCs w:val="28"/>
+                <w:lang w:eastAsia="ru-RU"/>
+              </w:rPr>
+              <w:t xml:space="preserve">  = </w:t>
+            </w:r>
+            <w:r>
+              <w:rPr>
+                <w:rFonts w:eastAsia="Times New Roman" w:cs="Times New Roman"/>
+                <w:color w:val="180620"/>
+                <w:sz w:val="28"/>
+                <w:szCs w:val="28"/>
+                <w:lang w:val="en-US" w:eastAsia="ru-RU"/>
+              </w:rPr>
+              <w:t>John</w:t>
+            </w:r>
+            <w:r>
+              <w:rPr>
+                <w:rFonts w:eastAsia="Times New Roman" w:cs="Times New Roman"/>
+                <w:color w:val="180620"/>
+                <w:sz w:val="28"/>
+                <w:szCs w:val="28"/>
+                <w:lang w:eastAsia="ru-RU"/>
+              </w:rPr>
+              <w:t xml:space="preserve">, </w:t>
+            </w:r>
+            <w:r>
+              <w:rPr>
+                <w:rFonts w:eastAsia="Times New Roman" w:cs="Times New Roman"/>
+                <w:color w:val="180620"/>
+                <w:sz w:val="28"/>
+                <w:szCs w:val="28"/>
+                <w:lang w:val="en-US" w:eastAsia="ru-RU"/>
+              </w:rPr>
+              <w:t>second</w:t>
+            </w:r>
+            <w:r>
+              <w:rPr>
+                <w:rFonts w:eastAsia="Times New Roman" w:cs="Times New Roman"/>
+                <w:color w:val="180620"/>
+                <w:sz w:val="28"/>
+                <w:szCs w:val="28"/>
+                <w:lang w:eastAsia="ru-RU"/>
+              </w:rPr>
+              <w:t xml:space="preserve"> </w:t>
+            </w:r>
+            <w:r>
+              <w:rPr>
+                <w:rFonts w:eastAsia="Times New Roman" w:cs="Times New Roman"/>
+                <w:color w:val="180620"/>
+                <w:sz w:val="28"/>
+                <w:szCs w:val="28"/>
+                <w:lang w:val="en-US" w:eastAsia="ru-RU"/>
+              </w:rPr>
+              <w:t>name</w:t>
+            </w:r>
+            <w:r>
+              <w:rPr>
+                <w:rFonts w:eastAsia="Times New Roman" w:cs="Times New Roman"/>
+                <w:color w:val="180620"/>
+                <w:sz w:val="28"/>
+                <w:szCs w:val="28"/>
+                <w:lang w:eastAsia="ru-RU"/>
+              </w:rPr>
+              <w:t xml:space="preserve"> = </w:t>
+            </w:r>
+            <w:r>
+              <w:rPr>
+                <w:rFonts w:eastAsia="Times New Roman" w:cs="Times New Roman"/>
+                <w:color w:val="180620"/>
+                <w:sz w:val="28"/>
+                <w:szCs w:val="28"/>
+                <w:lang w:val="en-US" w:eastAsia="ru-RU"/>
+              </w:rPr>
+              <w:t>Doe</w:t>
+            </w:r>
+            <w:r>
+              <w:rPr>
+                <w:rFonts w:eastAsia="Times New Roman" w:cs="Times New Roman"/>
+                <w:color w:val="180620"/>
+                <w:sz w:val="28"/>
+                <w:szCs w:val="28"/>
+                <w:lang w:eastAsia="ru-RU"/>
+              </w:rPr>
+              <w:t xml:space="preserve">, </w:t>
+            </w:r>
+            <w:r>
+              <w:rPr>
+                <w:rFonts w:eastAsia="Times New Roman" w:cs="Times New Roman"/>
+                <w:color w:val="180620"/>
+                <w:sz w:val="28"/>
+                <w:szCs w:val="28"/>
+                <w:lang w:eastAsia="ru-RU"/>
+              </w:rPr>
+              <w:br/>
+              <w:t xml:space="preserve">post code = </w:t>
+            </w:r>
+            <w:r>
+              <w:rPr>
+                <w:rFonts w:eastAsia="Times New Roman" w:cs="Times New Roman"/>
+                <w:color w:val="180620"/>
+                <w:sz w:val="28"/>
+                <w:szCs w:val="28"/>
+                <w:lang w:eastAsia="ru-RU"/>
+              </w:rPr>
+              <w:t>2000</w:t>
             </w:r>
           </w:p>
         </w:tc>
@@ -2143,633 +2915,10 @@
           </w:p>
         </w:tc>
       </w:tr>
-      <w:tr>
-        <w:trPr>
-          <w:trHeight w:val="449"/>
-        </w:trPr>
-        <w:tc>
-          <w:tcPr>
-            <w:tcW w:w="1433" w:type="dxa"/>
-            <w:shd w:val="clear" w:color="auto" w:fill="FFFFFF"/>
-            <w:tcMar>
-              <w:top w:w="142" w:type="dxa"/>
-              <w:left w:w="142" w:type="dxa"/>
-              <w:bottom w:w="295" w:type="dxa"/>
-              <w:right w:w="142" w:type="dxa"/>
-            </w:tcMar>
-            <w:hideMark/>
-          </w:tcPr>
-          <w:p>
-            <w:pPr>
-              <w:spacing w:after="0" w:line="240" w:lineRule="auto"/>
-              <w:jc w:val="center"/>
-              <w:rPr>
-                <w:rFonts w:eastAsia="Times New Roman" w:cs="Times New Roman"/>
-                <w:color w:val="180620"/>
-                <w:sz w:val="28"/>
-                <w:szCs w:val="28"/>
-                <w:lang w:val="en-US" w:eastAsia="ru-RU"/>
-              </w:rPr>
-            </w:pPr>
-            <w:r>
-              <w:rPr>
-                <w:rFonts w:ascii="MuseoSansCyrl-300" w:eastAsia="Times New Roman" w:hAnsi="MuseoSansCyrl-300" w:cs="Times New Roman"/>
-                <w:color w:val="180620"/>
-                <w:sz w:val="28"/>
-                <w:szCs w:val="28"/>
-                <w:lang w:val="en-US" w:eastAsia="ru-RU"/>
-              </w:rPr>
-              <w:lastRenderedPageBreak/>
-              <w:t>TC</w:t>
-            </w:r>
-            <w:r>
-              <w:rPr>
-                <w:rFonts w:ascii="MuseoSansCyrl-300" w:eastAsia="Times New Roman" w:hAnsi="MuseoSansCyrl-300" w:cs="Times New Roman"/>
-                <w:color w:val="180620"/>
-                <w:sz w:val="28"/>
-                <w:szCs w:val="28"/>
-                <w:lang w:eastAsia="ru-RU"/>
-              </w:rPr>
-              <w:t>0</w:t>
-            </w:r>
-            <w:r>
-              <w:rPr>
-                <w:rFonts w:eastAsia="Times New Roman" w:cs="Times New Roman"/>
-                <w:color w:val="180620"/>
-                <w:sz w:val="28"/>
-                <w:szCs w:val="28"/>
-                <w:lang w:val="en-US" w:eastAsia="ru-RU"/>
-              </w:rPr>
-              <w:t>4</w:t>
-            </w:r>
-          </w:p>
-        </w:tc>
-        <w:tc>
-          <w:tcPr>
-            <w:tcW w:w="3402" w:type="dxa"/>
-            <w:shd w:val="clear" w:color="auto" w:fill="FFFFFF"/>
-            <w:tcMar>
-              <w:top w:w="142" w:type="dxa"/>
-              <w:left w:w="142" w:type="dxa"/>
-              <w:bottom w:w="295" w:type="dxa"/>
-              <w:right w:w="142" w:type="dxa"/>
-            </w:tcMar>
-            <w:hideMark/>
-          </w:tcPr>
-          <w:p>
-            <w:pPr>
-              <w:spacing w:after="0" w:line="240" w:lineRule="auto"/>
-              <w:rPr>
-                <w:rFonts w:eastAsia="Times New Roman" w:cs="Times New Roman"/>
-                <w:color w:val="180620"/>
-                <w:sz w:val="28"/>
-                <w:szCs w:val="28"/>
-                <w:lang w:eastAsia="ru-RU"/>
-              </w:rPr>
-            </w:pPr>
-            <w:r>
-              <w:rPr>
-                <w:rFonts w:ascii="MuseoSansCyrl-300" w:eastAsia="Times New Roman" w:hAnsi="MuseoSansCyrl-300" w:cs="Times New Roman"/>
-                <w:color w:val="180620"/>
-                <w:sz w:val="28"/>
-                <w:szCs w:val="28"/>
-                <w:lang w:eastAsia="ru-RU"/>
-              </w:rPr>
-              <w:t xml:space="preserve">Проверка </w:t>
-            </w:r>
-            <w:r>
-              <w:rPr>
-                <w:rFonts w:eastAsia="Times New Roman" w:cs="Times New Roman"/>
-                <w:color w:val="180620"/>
-                <w:sz w:val="28"/>
-                <w:szCs w:val="28"/>
-                <w:lang w:eastAsia="ru-RU"/>
-              </w:rPr>
-              <w:t>поиска клиента в списке клиентов</w:t>
-            </w:r>
-          </w:p>
-        </w:tc>
-        <w:tc>
-          <w:tcPr>
-            <w:tcW w:w="2977" w:type="dxa"/>
-            <w:shd w:val="clear" w:color="auto" w:fill="FFFFFF"/>
-            <w:tcMar>
-              <w:top w:w="142" w:type="dxa"/>
-              <w:left w:w="142" w:type="dxa"/>
-              <w:bottom w:w="295" w:type="dxa"/>
-              <w:right w:w="142" w:type="dxa"/>
-            </w:tcMar>
-            <w:hideMark/>
-          </w:tcPr>
-          <w:p>
-            <w:pPr>
-              <w:spacing w:after="0" w:line="240" w:lineRule="auto"/>
-              <w:rPr>
-                <w:rFonts w:ascii="MuseoSansCyrl-300" w:eastAsia="Times New Roman" w:hAnsi="MuseoSansCyrl-300" w:cs="Times New Roman"/>
-                <w:color w:val="180620"/>
-                <w:sz w:val="28"/>
-                <w:szCs w:val="28"/>
-                <w:lang w:eastAsia="ru-RU"/>
-              </w:rPr>
-            </w:pPr>
-            <w:r>
-              <w:rPr>
-                <w:rFonts w:ascii="MuseoSansCyrl-300" w:eastAsia="Times New Roman" w:hAnsi="MuseoSansCyrl-300" w:cs="Times New Roman"/>
-                <w:color w:val="180620"/>
-                <w:sz w:val="28"/>
-                <w:szCs w:val="28"/>
-                <w:lang w:eastAsia="ru-RU"/>
-              </w:rPr>
-              <w:t>Откройте сайт </w:t>
-            </w:r>
-            <w:hyperlink r:id="rId10" w:anchor="/manager" w:history="1">
-              <w:r>
-                <w:rPr>
-                  <w:rStyle w:val="a4"/>
-                  <w:sz w:val="28"/>
-                  <w:szCs w:val="28"/>
-                </w:rPr>
-                <w:t>https://www.globalsqa.com/angularJs-protractor/BankingProject/#/manager</w:t>
-              </w:r>
-            </w:hyperlink>
-            <w:r>
-              <w:rPr>
-                <w:sz w:val="28"/>
-                <w:szCs w:val="28"/>
-              </w:rPr>
-              <w:t xml:space="preserve"> </w:t>
-            </w:r>
-          </w:p>
-          <w:p>
-            <w:pPr>
-              <w:spacing w:after="0" w:line="240" w:lineRule="auto"/>
-              <w:rPr>
-                <w:rFonts w:eastAsia="Times New Roman" w:cs="Times New Roman"/>
-                <w:color w:val="180620"/>
-                <w:sz w:val="28"/>
-                <w:szCs w:val="28"/>
-                <w:lang w:eastAsia="ru-RU"/>
-              </w:rPr>
-            </w:pPr>
-            <w:r>
-              <w:rPr>
-                <w:rFonts w:ascii="MuseoSansCyrl-300" w:eastAsia="Times New Roman" w:hAnsi="MuseoSansCyrl-300" w:cs="Times New Roman"/>
-                <w:color w:val="180620"/>
-                <w:sz w:val="28"/>
-                <w:szCs w:val="28"/>
-                <w:lang w:eastAsia="ru-RU"/>
-              </w:rPr>
-              <w:t>Нажмите кнопку «</w:t>
-            </w:r>
-            <w:r>
-              <w:rPr>
-                <w:rFonts w:eastAsia="Times New Roman" w:cs="Times New Roman"/>
-                <w:color w:val="180620"/>
-                <w:sz w:val="28"/>
-                <w:szCs w:val="28"/>
-                <w:lang w:val="en-US" w:eastAsia="ru-RU"/>
-              </w:rPr>
-              <w:t>Customers</w:t>
-            </w:r>
-            <w:r>
-              <w:rPr>
-                <w:rFonts w:ascii="MuseoSansCyrl-300" w:eastAsia="Times New Roman" w:hAnsi="MuseoSansCyrl-300" w:cs="Times New Roman"/>
-                <w:color w:val="180620"/>
-                <w:sz w:val="28"/>
-                <w:szCs w:val="28"/>
-                <w:lang w:eastAsia="ru-RU"/>
-              </w:rPr>
-              <w:t>»</w:t>
-            </w:r>
-            <w:r>
-              <w:rPr>
-                <w:rFonts w:eastAsia="Times New Roman" w:cs="Times New Roman"/>
-                <w:color w:val="180620"/>
-                <w:sz w:val="28"/>
-                <w:szCs w:val="28"/>
-                <w:lang w:eastAsia="ru-RU"/>
-              </w:rPr>
-              <w:t xml:space="preserve"> для отображения списка клиентов</w:t>
-            </w:r>
-          </w:p>
-          <w:p>
-            <w:pPr>
-              <w:spacing w:after="0" w:line="240" w:lineRule="auto"/>
-              <w:rPr>
-                <w:rFonts w:eastAsia="Times New Roman" w:cs="Times New Roman"/>
-                <w:color w:val="180620"/>
-                <w:sz w:val="28"/>
-                <w:szCs w:val="28"/>
-                <w:lang w:eastAsia="ru-RU"/>
-              </w:rPr>
-            </w:pPr>
-            <w:r>
-              <w:rPr>
-                <w:rFonts w:eastAsia="Times New Roman" w:cs="Times New Roman"/>
-                <w:color w:val="180620"/>
-                <w:sz w:val="28"/>
-                <w:szCs w:val="28"/>
-                <w:lang w:eastAsia="ru-RU"/>
-              </w:rPr>
-              <w:t xml:space="preserve">Введите в строке поиска имя клиента </w:t>
-            </w:r>
-          </w:p>
-        </w:tc>
-        <w:tc>
-          <w:tcPr>
-            <w:tcW w:w="1418" w:type="dxa"/>
-            <w:shd w:val="clear" w:color="auto" w:fill="FFFFFF"/>
-            <w:tcMar>
-              <w:top w:w="142" w:type="dxa"/>
-              <w:left w:w="142" w:type="dxa"/>
-              <w:bottom w:w="295" w:type="dxa"/>
-              <w:right w:w="142" w:type="dxa"/>
-            </w:tcMar>
-            <w:hideMark/>
-          </w:tcPr>
-          <w:p>
-            <w:pPr>
-              <w:spacing w:after="0" w:line="240" w:lineRule="auto"/>
-              <w:rPr>
-                <w:rFonts w:eastAsia="Times New Roman" w:cs="Times New Roman"/>
-                <w:color w:val="180620"/>
-                <w:sz w:val="28"/>
-                <w:szCs w:val="28"/>
-                <w:lang w:eastAsia="ru-RU"/>
-              </w:rPr>
-            </w:pPr>
-            <w:r>
-              <w:rPr>
-                <w:rFonts w:eastAsia="Times New Roman" w:cs="Times New Roman"/>
-                <w:color w:val="180620"/>
-                <w:sz w:val="28"/>
-                <w:szCs w:val="28"/>
-                <w:lang w:eastAsia="ru-RU"/>
-              </w:rPr>
-              <w:t>имя</w:t>
-            </w:r>
-            <w:r>
-              <w:rPr>
-                <w:rFonts w:ascii="MuseoSansCyrl-300" w:eastAsia="Times New Roman" w:hAnsi="MuseoSansCyrl-300" w:cs="Times New Roman"/>
-                <w:color w:val="180620"/>
-                <w:sz w:val="28"/>
-                <w:szCs w:val="28"/>
-                <w:lang w:val="en-US" w:eastAsia="ru-RU"/>
-              </w:rPr>
-              <w:t xml:space="preserve"> = </w:t>
-            </w:r>
-            <w:r>
-              <w:rPr>
-                <w:rFonts w:eastAsia="Times New Roman" w:cs="Times New Roman"/>
-                <w:color w:val="180620"/>
-                <w:sz w:val="28"/>
-                <w:szCs w:val="28"/>
-                <w:lang w:val="en-US" w:eastAsia="ru-RU"/>
-              </w:rPr>
-              <w:t>Harry</w:t>
-            </w:r>
-          </w:p>
-        </w:tc>
-        <w:tc>
-          <w:tcPr>
-            <w:tcW w:w="2693" w:type="dxa"/>
-            <w:shd w:val="clear" w:color="auto" w:fill="FFFFFF"/>
-            <w:tcMar>
-              <w:top w:w="142" w:type="dxa"/>
-              <w:left w:w="142" w:type="dxa"/>
-              <w:bottom w:w="295" w:type="dxa"/>
-              <w:right w:w="142" w:type="dxa"/>
-            </w:tcMar>
-            <w:hideMark/>
-          </w:tcPr>
-          <w:p>
-            <w:pPr>
-              <w:spacing w:after="0" w:line="240" w:lineRule="auto"/>
-              <w:rPr>
-                <w:rFonts w:eastAsia="Times New Roman" w:cs="Times New Roman"/>
-                <w:color w:val="180620"/>
-                <w:sz w:val="28"/>
-                <w:szCs w:val="28"/>
-                <w:lang w:eastAsia="ru-RU"/>
-              </w:rPr>
-            </w:pPr>
-            <w:r>
-              <w:rPr>
-                <w:rFonts w:eastAsia="Times New Roman" w:cs="Times New Roman"/>
-                <w:color w:val="180620"/>
-                <w:sz w:val="28"/>
-                <w:szCs w:val="28"/>
-                <w:lang w:eastAsia="ru-RU"/>
-              </w:rPr>
-              <w:t xml:space="preserve">Список пользователей должен состоять из одной строки с данными пользователя: </w:t>
-            </w:r>
-            <w:r>
-              <w:rPr>
-                <w:rFonts w:eastAsia="Times New Roman" w:cs="Times New Roman"/>
-                <w:color w:val="180620"/>
-                <w:sz w:val="28"/>
-                <w:szCs w:val="28"/>
-                <w:lang w:val="en-US" w:eastAsia="ru-RU"/>
-              </w:rPr>
-              <w:t>first</w:t>
-            </w:r>
-            <w:r>
-              <w:rPr>
-                <w:rFonts w:eastAsia="Times New Roman" w:cs="Times New Roman"/>
-                <w:color w:val="180620"/>
-                <w:sz w:val="28"/>
-                <w:szCs w:val="28"/>
-                <w:lang w:eastAsia="ru-RU"/>
-              </w:rPr>
-              <w:t xml:space="preserve"> </w:t>
-            </w:r>
-            <w:r>
-              <w:rPr>
-                <w:rFonts w:eastAsia="Times New Roman" w:cs="Times New Roman"/>
-                <w:color w:val="180620"/>
-                <w:sz w:val="28"/>
-                <w:szCs w:val="28"/>
-                <w:lang w:val="en-US" w:eastAsia="ru-RU"/>
-              </w:rPr>
-              <w:t>name</w:t>
-            </w:r>
-            <w:r>
-              <w:rPr>
-                <w:rFonts w:eastAsia="Times New Roman" w:cs="Times New Roman"/>
-                <w:color w:val="180620"/>
-                <w:sz w:val="28"/>
-                <w:szCs w:val="28"/>
-                <w:lang w:eastAsia="ru-RU"/>
-              </w:rPr>
-              <w:t xml:space="preserve">  = </w:t>
-            </w:r>
-            <w:r>
-              <w:rPr>
-                <w:rFonts w:eastAsia="Times New Roman" w:cs="Times New Roman"/>
-                <w:color w:val="180620"/>
-                <w:sz w:val="28"/>
-                <w:szCs w:val="28"/>
-                <w:lang w:val="en-US" w:eastAsia="ru-RU"/>
-              </w:rPr>
-              <w:t>Harry</w:t>
-            </w:r>
-            <w:r>
-              <w:rPr>
-                <w:rFonts w:eastAsia="Times New Roman" w:cs="Times New Roman"/>
-                <w:color w:val="180620"/>
-                <w:sz w:val="28"/>
-                <w:szCs w:val="28"/>
-                <w:lang w:eastAsia="ru-RU"/>
-              </w:rPr>
-              <w:t xml:space="preserve">, </w:t>
-            </w:r>
-            <w:r>
-              <w:rPr>
-                <w:rFonts w:eastAsia="Times New Roman" w:cs="Times New Roman"/>
-                <w:color w:val="180620"/>
-                <w:sz w:val="28"/>
-                <w:szCs w:val="28"/>
-                <w:lang w:val="en-US" w:eastAsia="ru-RU"/>
-              </w:rPr>
-              <w:t>second</w:t>
-            </w:r>
-            <w:r>
-              <w:rPr>
-                <w:rFonts w:eastAsia="Times New Roman" w:cs="Times New Roman"/>
-                <w:color w:val="180620"/>
-                <w:sz w:val="28"/>
-                <w:szCs w:val="28"/>
-                <w:lang w:eastAsia="ru-RU"/>
-              </w:rPr>
-              <w:t xml:space="preserve"> </w:t>
-            </w:r>
-            <w:r>
-              <w:rPr>
-                <w:rFonts w:eastAsia="Times New Roman" w:cs="Times New Roman"/>
-                <w:color w:val="180620"/>
-                <w:sz w:val="28"/>
-                <w:szCs w:val="28"/>
-                <w:lang w:val="en-US" w:eastAsia="ru-RU"/>
-              </w:rPr>
-              <w:t>name</w:t>
-            </w:r>
-            <w:r>
-              <w:rPr>
-                <w:rFonts w:eastAsia="Times New Roman" w:cs="Times New Roman"/>
-                <w:color w:val="180620"/>
-                <w:sz w:val="28"/>
-                <w:szCs w:val="28"/>
-                <w:lang w:eastAsia="ru-RU"/>
-              </w:rPr>
-              <w:t xml:space="preserve"> = </w:t>
-            </w:r>
-            <w:r>
-              <w:rPr>
-                <w:rFonts w:eastAsia="Times New Roman" w:cs="Times New Roman"/>
-                <w:color w:val="180620"/>
-                <w:sz w:val="28"/>
-                <w:szCs w:val="28"/>
-                <w:lang w:val="en-US" w:eastAsia="ru-RU"/>
-              </w:rPr>
-              <w:t>Potter</w:t>
-            </w:r>
-            <w:r>
-              <w:rPr>
-                <w:rFonts w:eastAsia="Times New Roman" w:cs="Times New Roman"/>
-                <w:color w:val="180620"/>
-                <w:sz w:val="28"/>
-                <w:szCs w:val="28"/>
-                <w:lang w:eastAsia="ru-RU"/>
-              </w:rPr>
-              <w:t xml:space="preserve">, </w:t>
-            </w:r>
-            <w:r>
-              <w:rPr>
-                <w:rFonts w:eastAsia="Times New Roman" w:cs="Times New Roman"/>
-                <w:color w:val="180620"/>
-                <w:sz w:val="28"/>
-                <w:szCs w:val="28"/>
-                <w:lang w:eastAsia="ru-RU"/>
-              </w:rPr>
-              <w:br/>
-            </w:r>
-            <w:r>
-              <w:rPr>
-                <w:rFonts w:eastAsia="Times New Roman" w:cs="Times New Roman"/>
-                <w:color w:val="180620"/>
-                <w:sz w:val="28"/>
-                <w:szCs w:val="28"/>
-                <w:lang w:eastAsia="ru-RU"/>
-              </w:rPr>
-              <w:t xml:space="preserve">post code = </w:t>
-            </w:r>
-            <w:r>
-              <w:rPr>
-                <w:rFonts w:eastAsia="Times New Roman" w:cs="Times New Roman"/>
-                <w:color w:val="180620"/>
-                <w:sz w:val="28"/>
-                <w:szCs w:val="28"/>
-                <w:lang w:val="en-US" w:eastAsia="ru-RU"/>
-              </w:rPr>
-              <w:t>E</w:t>
-            </w:r>
-            <w:r>
-              <w:rPr>
-                <w:rFonts w:eastAsia="Times New Roman" w:cs="Times New Roman"/>
-                <w:color w:val="180620"/>
-                <w:sz w:val="28"/>
-                <w:szCs w:val="28"/>
-                <w:lang w:eastAsia="ru-RU"/>
-              </w:rPr>
-              <w:t>725</w:t>
-            </w:r>
-            <w:r>
-              <w:rPr>
-                <w:rFonts w:eastAsia="Times New Roman" w:cs="Times New Roman"/>
-                <w:color w:val="180620"/>
-                <w:sz w:val="28"/>
-                <w:szCs w:val="28"/>
-                <w:lang w:val="en-US" w:eastAsia="ru-RU"/>
-              </w:rPr>
-              <w:t>JB</w:t>
-            </w:r>
-            <w:r>
-              <w:rPr>
-                <w:rFonts w:eastAsia="Times New Roman" w:cs="Times New Roman"/>
-                <w:color w:val="180620"/>
-                <w:sz w:val="28"/>
-                <w:szCs w:val="28"/>
-                <w:lang w:eastAsia="ru-RU"/>
-              </w:rPr>
-              <w:t>,</w:t>
-            </w:r>
-            <w:r>
-              <w:rPr>
-                <w:rFonts w:eastAsia="Times New Roman" w:cs="Times New Roman"/>
-                <w:color w:val="180620"/>
-                <w:sz w:val="28"/>
-                <w:szCs w:val="28"/>
-                <w:lang w:eastAsia="ru-RU"/>
-              </w:rPr>
-              <w:br/>
-            </w:r>
-            <w:r>
-              <w:rPr>
-                <w:rFonts w:eastAsia="Times New Roman" w:cs="Times New Roman"/>
-                <w:color w:val="180620"/>
-                <w:sz w:val="28"/>
-                <w:szCs w:val="28"/>
-                <w:lang w:val="en-US" w:eastAsia="ru-RU"/>
-              </w:rPr>
-              <w:t>account</w:t>
-            </w:r>
-            <w:r>
-              <w:rPr>
-                <w:rFonts w:eastAsia="Times New Roman" w:cs="Times New Roman"/>
-                <w:color w:val="180620"/>
-                <w:sz w:val="28"/>
-                <w:szCs w:val="28"/>
-                <w:lang w:eastAsia="ru-RU"/>
-              </w:rPr>
-              <w:t xml:space="preserve"> </w:t>
-            </w:r>
-            <w:r>
-              <w:rPr>
-                <w:rFonts w:eastAsia="Times New Roman" w:cs="Times New Roman"/>
-                <w:color w:val="180620"/>
-                <w:sz w:val="28"/>
-                <w:szCs w:val="28"/>
-                <w:lang w:val="en-US" w:eastAsia="ru-RU"/>
-              </w:rPr>
-              <w:t>number</w:t>
-            </w:r>
-            <w:r>
-              <w:rPr>
-                <w:rFonts w:eastAsia="Times New Roman" w:cs="Times New Roman"/>
-                <w:color w:val="180620"/>
-                <w:sz w:val="28"/>
-                <w:szCs w:val="28"/>
-                <w:lang w:eastAsia="ru-RU"/>
-              </w:rPr>
-              <w:t xml:space="preserve"> = 1004 1005 1006</w:t>
-            </w:r>
-          </w:p>
-        </w:tc>
-        <w:tc>
-          <w:tcPr>
-            <w:tcW w:w="1984" w:type="dxa"/>
-            <w:shd w:val="clear" w:color="auto" w:fill="FFFFFF"/>
-            <w:tcMar>
-              <w:top w:w="142" w:type="dxa"/>
-              <w:left w:w="142" w:type="dxa"/>
-              <w:bottom w:w="295" w:type="dxa"/>
-              <w:right w:w="142" w:type="dxa"/>
-            </w:tcMar>
-            <w:hideMark/>
-          </w:tcPr>
-          <w:p>
-            <w:pPr>
-              <w:spacing w:after="0" w:line="240" w:lineRule="auto"/>
-              <w:rPr>
-                <w:rFonts w:ascii="MuseoSansCyrl-300" w:eastAsia="Times New Roman" w:hAnsi="MuseoSansCyrl-300" w:cs="Times New Roman"/>
-                <w:color w:val="180620"/>
-                <w:sz w:val="28"/>
-                <w:szCs w:val="28"/>
-                <w:lang w:eastAsia="ru-RU"/>
-              </w:rPr>
-            </w:pPr>
-            <w:r>
-              <w:rPr>
-                <w:rFonts w:ascii="MuseoSansCyrl-300" w:eastAsia="Times New Roman" w:hAnsi="MuseoSansCyrl-300" w:cs="Times New Roman"/>
-                <w:color w:val="180620"/>
-                <w:sz w:val="28"/>
-                <w:szCs w:val="28"/>
-                <w:lang w:eastAsia="ru-RU"/>
-              </w:rPr>
-              <w:t>Как ожидали</w:t>
-            </w:r>
-          </w:p>
-        </w:tc>
-        <w:tc>
-          <w:tcPr>
-            <w:tcW w:w="1418" w:type="dxa"/>
-            <w:shd w:val="clear" w:color="auto" w:fill="FFFFFF"/>
-            <w:tcMar>
-              <w:top w:w="142" w:type="dxa"/>
-              <w:left w:w="142" w:type="dxa"/>
-              <w:bottom w:w="295" w:type="dxa"/>
-              <w:right w:w="142" w:type="dxa"/>
-            </w:tcMar>
-            <w:hideMark/>
-          </w:tcPr>
-          <w:p>
-            <w:pPr>
-              <w:spacing w:after="0" w:line="240" w:lineRule="auto"/>
-              <w:rPr>
-                <w:rFonts w:ascii="MuseoSansCyrl-300" w:eastAsia="Times New Roman" w:hAnsi="MuseoSansCyrl-300" w:cs="Times New Roman"/>
-                <w:color w:val="180620"/>
-                <w:sz w:val="28"/>
-                <w:szCs w:val="28"/>
-                <w:lang w:eastAsia="ru-RU"/>
-              </w:rPr>
-            </w:pPr>
-            <w:r>
-              <w:rPr>
-                <w:rFonts w:ascii="MuseoSansCyrl-300" w:eastAsia="Times New Roman" w:hAnsi="MuseoSansCyrl-300" w:cs="Times New Roman"/>
-                <w:color w:val="180620"/>
-                <w:sz w:val="28"/>
-                <w:szCs w:val="28"/>
-                <w:lang w:eastAsia="ru-RU"/>
-              </w:rPr>
-              <w:t>Пройден успешно</w:t>
-            </w:r>
-          </w:p>
-        </w:tc>
-      </w:tr>
     </w:tbl>
     <w:p/>
     <w:sectPr>
-      <w:headerReference w:type="default" r:id="rId11"/>
+      <w:headerReference w:type="default" r:id="rId10"/>
       <w:pgSz w:w="16838" w:h="11906" w:orient="landscape"/>
       <w:pgMar w:top="709" w:right="1134" w:bottom="850" w:left="1134" w:header="708" w:footer="708" w:gutter="0"/>
       <w:cols w:space="708"/>

</xml_diff>